<commit_message>
Oprava grafu, chyběl EOF ve stringu
</commit_message>
<xml_diff>
--- a/Dokumentace.docx
+++ b/Dokumentace.docx
@@ -8,6 +8,7 @@
           <w:rFonts w:asciiTheme="majorHAnsi" w:eastAsiaTheme="majorEastAsia" w:hAnsiTheme="majorHAnsi" w:cstheme="majorBidi"/>
           <w:caps/>
           <w:color w:val="000000" w:themeColor="text1"/>
+          <w:lang w:val="en-US"/>
         </w:rPr>
         <w:id w:val="42852258"/>
         <w:docPartObj>
@@ -3697,6 +3698,21 @@
         </w:rPr>
         <w:t>:</w:t>
       </w:r>
+      <w:r>
+        <w:rPr>
+          <w:b/>
+          <w:sz w:val="24"/>
+          <w:lang w:val="cs-CZ"/>
+        </w:rPr>
+        <w:t xml:space="preserve"> </w:t>
+      </w:r>
+    </w:p>
+    <w:p>
+      <w:pPr>
+        <w:rPr>
+          <w:lang w:val="cs-CZ"/>
+        </w:rPr>
+      </w:pPr>
     </w:p>
     <w:p>
       <w:pPr>
@@ -3710,18 +3726,18 @@
           <w:lang w:val="cs-CZ" w:eastAsia="cs-CZ"/>
         </w:rPr>
         <w:drawing>
-          <wp:anchor distT="0" distB="0" distL="114300" distR="114300" simplePos="0" relativeHeight="251658240" behindDoc="1" locked="0" layoutInCell="1" allowOverlap="1">
+          <wp:anchor distT="0" distB="0" distL="114300" distR="114300" simplePos="0" relativeHeight="251660288" behindDoc="1" locked="0" layoutInCell="1" allowOverlap="1">
             <wp:simplePos x="0" y="0"/>
             <wp:positionH relativeFrom="column">
-              <wp:posOffset>-185420</wp:posOffset>
+              <wp:posOffset>-71120</wp:posOffset>
             </wp:positionH>
             <wp:positionV relativeFrom="paragraph">
-              <wp:posOffset>130810</wp:posOffset>
+              <wp:posOffset>74930</wp:posOffset>
             </wp:positionV>
-            <wp:extent cx="6105525" cy="7477125"/>
+            <wp:extent cx="5762625" cy="7058025"/>
             <wp:effectExtent l="19050" t="0" r="9525" b="0"/>
             <wp:wrapNone/>
-            <wp:docPr id="1" name="Obrázek 0" descr="telo.jpg"/>
+            <wp:docPr id="3" name="Obrázek 2" descr="telo.jpg"/>
             <wp:cNvGraphicFramePr>
               <a:graphicFrameLocks xmlns:a="http://schemas.openxmlformats.org/drawingml/2006/main" noChangeAspect="1"/>
             </wp:cNvGraphicFramePr>
@@ -3741,7 +3757,7 @@
                   <pic:spPr>
                     <a:xfrm>
                       <a:off x="0" y="0"/>
-                      <a:ext cx="6105525" cy="7477125"/>
+                      <a:ext cx="5762625" cy="7058025"/>
                     </a:xfrm>
                     <a:prstGeom prst="rect">
                       <a:avLst/>
@@ -3753,13 +3769,6 @@
           </wp:anchor>
         </w:drawing>
       </w:r>
-    </w:p>
-    <w:p>
-      <w:pPr>
-        <w:rPr>
-          <w:lang w:val="cs-CZ"/>
-        </w:rPr>
-      </w:pPr>
     </w:p>
     <w:p>
       <w:pPr>
@@ -7353,7 +7362,7 @@
 </file>
 
 <file path=customXml/itemProps2.xml><?xml version="1.0" encoding="utf-8"?>
-<ds:datastoreItem xmlns:ds="http://schemas.openxmlformats.org/officeDocument/2006/customXml" ds:itemID="{C431F064-C6BB-4BDD-BBA7-A6C6169B7BB5}">
+<ds:datastoreItem xmlns:ds="http://schemas.openxmlformats.org/officeDocument/2006/customXml" ds:itemID="{C54B0EC0-5E66-48E2-B1BA-5A90B6A86DDE}">
   <ds:schemaRefs>
     <ds:schemaRef ds:uri="http://schemas.openxmlformats.org/officeDocument/2006/bibliography"/>
   </ds:schemaRefs>

</xml_diff>

<commit_message>
Dokumentace - na návštěvě u Kuby se to nějak rozdrbalo, jestli to nebyl záměr : D + úpravy, opravy
</commit_message>
<xml_diff>
--- a/Dokumentace.docx
+++ b/Dokumentace.docx
@@ -306,7 +306,7 @@
         <w:p>
           <w:pPr>
             <w:pStyle w:val="Bezmezer"/>
-            <w:spacing w:before="3600"/>
+            <w:spacing w:before="4320"/>
             <w:rPr>
               <w:sz w:val="24"/>
             </w:rPr>
@@ -412,30 +412,55 @@
         </w:p>
         <w:p>
           <w:pPr>
+            <w:tabs>
+              <w:tab w:val="left" w:pos="1276"/>
+              <w:tab w:val="left" w:pos="1418"/>
+              <w:tab w:val="left" w:pos="6237"/>
+            </w:tabs>
             <w:rPr>
               <w:lang w:val="cs-CZ"/>
             </w:rPr>
           </w:pPr>
           <w:r>
             <w:rPr>
+              <w:sz w:val="24"/>
               <w:lang w:val="cs-CZ"/>
             </w:rPr>
-            <w:t>Jakub Jochlík</w:t>
+            <w:t xml:space="preserve">Jakub </w:t>
           </w:r>
+          <w:proofErr w:type="spellStart"/>
           <w:r>
             <w:rPr>
+              <w:sz w:val="24"/>
+              <w:lang w:val="cs-CZ"/>
+            </w:rPr>
+            <w:t>Jochlík</w:t>
+          </w:r>
+          <w:proofErr w:type="spellEnd"/>
+          <w:r>
+            <w:rPr>
+              <w:sz w:val="24"/>
               <w:lang w:val="cs-CZ"/>
             </w:rPr>
             <w:tab/>
           </w:r>
           <w:r>
             <w:rPr>
+              <w:sz w:val="24"/>
+              <w:lang w:val="cs-CZ"/>
+            </w:rPr>
+            <w:tab/>
+          </w:r>
+          <w:r>
+            <w:rPr>
+              <w:sz w:val="24"/>
               <w:lang w:val="cs-CZ"/>
             </w:rPr>
             <w:t>xjochl00</w:t>
           </w:r>
           <w:r>
             <w:rPr>
+              <w:sz w:val="24"/>
               <w:lang w:val="cs-CZ"/>
             </w:rPr>
             <w:tab/>
@@ -452,7 +477,7 @@
           <w:bookmarkStart w:id="0" w:name="_Toc404285885"/>
           <w:bookmarkStart w:id="1" w:name="_Toc405189366"/>
           <w:bookmarkStart w:id="2" w:name="_Toc405189500"/>
-          <w:bookmarkStart w:id="3" w:name="_Toc406166915"/>
+          <w:bookmarkStart w:id="3" w:name="_Toc406335239"/>
           <w:r>
             <w:rPr>
               <w:lang w:val="cs-CZ"/>
@@ -468,12 +493,11 @@
         <w:sdt>
           <w:sdtPr>
             <w:rPr>
-              <w:rFonts w:asciiTheme="minorHAnsi" w:eastAsiaTheme="minorHAnsi" w:hAnsiTheme="minorHAnsi" w:cstheme="minorBidi"/>
-              <w:b w:val="0"/>
-              <w:bCs w:val="0"/>
+              <w:rFonts w:eastAsiaTheme="minorHAnsi"/>
+              <w:b/>
+              <w:bCs/>
               <w:color w:val="auto"/>
               <w:sz w:val="24"/>
-              <w:szCs w:val="22"/>
               <w:lang w:val="cs-CZ"/>
             </w:rPr>
             <w:id w:val="2936731"/>
@@ -484,6 +508,8 @@
           </w:sdtPr>
           <w:sdtEndPr>
             <w:rPr>
+              <w:b w:val="0"/>
+              <w:bCs w:val="0"/>
               <w:color w:val="000000" w:themeColor="text1"/>
               <w:sz w:val="22"/>
             </w:rPr>
@@ -491,16 +517,24 @@
           <w:sdtContent>
             <w:p>
               <w:pPr>
-                <w:pStyle w:val="Nadpisobsahu"/>
+                <w:pStyle w:val="Obsah1"/>
+                <w:tabs>
+                  <w:tab w:val="right" w:leader="dot" w:pos="9062"/>
+                </w:tabs>
                 <w:rPr>
                   <w:noProof/>
+                  <w:color w:val="auto"/>
                   <w:lang w:val="cs-CZ" w:eastAsia="cs-CZ"/>
                 </w:rPr>
               </w:pPr>
               <w:r>
                 <w:rPr>
-                  <w:rFonts w:eastAsiaTheme="minorEastAsia"/>
+                  <w:rFonts w:asciiTheme="majorHAnsi" w:hAnsiTheme="majorHAnsi" w:cstheme="majorBidi"/>
+                  <w:b/>
+                  <w:bCs/>
+                  <w:color w:val="365F91" w:themeColor="accent1" w:themeShade="BF"/>
                   <w:sz w:val="24"/>
+                  <w:szCs w:val="28"/>
                   <w:lang w:val="cs-CZ"/>
                 </w:rPr>
                 <w:fldChar w:fldCharType="begin"/>
@@ -514,23 +548,32 @@
               </w:r>
               <w:r>
                 <w:rPr>
-                  <w:rFonts w:eastAsiaTheme="minorEastAsia"/>
+                  <w:rFonts w:asciiTheme="majorHAnsi" w:hAnsiTheme="majorHAnsi" w:cstheme="majorBidi"/>
+                  <w:b/>
+                  <w:bCs/>
+                  <w:color w:val="365F91" w:themeColor="accent1" w:themeShade="BF"/>
                   <w:sz w:val="24"/>
+                  <w:szCs w:val="28"/>
                   <w:lang w:val="cs-CZ"/>
                 </w:rPr>
                 <w:fldChar w:fldCharType="separate"/>
               </w:r>
-              <w:hyperlink w:anchor="_Toc406166915" w:history="1"/>
+              <w:hyperlink w:anchor="_Toc406335239" w:history="1"/>
             </w:p>
             <w:p>
               <w:pPr>
                 <w:pStyle w:val="Obsah1"/>
+                <w:tabs>
+                  <w:tab w:val="left" w:pos="440"/>
+                  <w:tab w:val="right" w:leader="dot" w:pos="9062"/>
+                </w:tabs>
                 <w:rPr>
                   <w:noProof/>
+                  <w:color w:val="auto"/>
                   <w:lang w:val="cs-CZ" w:eastAsia="cs-CZ"/>
                 </w:rPr>
               </w:pPr>
-              <w:hyperlink w:anchor="_Toc406166916" w:history="1">
+              <w:hyperlink w:anchor="_Toc406335240" w:history="1">
                 <w:r>
                   <w:rPr>
                     <w:rStyle w:val="Hypertextovodkaz"/>
@@ -542,6 +585,7 @@
                 <w:r>
                   <w:rPr>
                     <w:noProof/>
+                    <w:color w:val="auto"/>
                     <w:lang w:val="cs-CZ" w:eastAsia="cs-CZ"/>
                   </w:rPr>
                   <w:tab/>
@@ -556,17 +600,8 @@
                 </w:r>
                 <w:r>
                   <w:rPr>
-                    <w:rStyle w:val="Hypertextovodkaz"/>
-                    <w:noProof/>
-                    <w:lang w:val="cs-CZ"/>
-                  </w:rPr>
-                  <w:t xml:space="preserve"> </w:t>
-                </w:r>
-                <w:r>
-                  <w:rPr>
-                    <w:noProof/>
-                    <w:webHidden/>
-                    <w:lang w:val="cs-CZ"/>
+                    <w:noProof/>
+                    <w:webHidden/>
                   </w:rPr>
                   <w:tab/>
                 </w:r>
@@ -574,7 +609,6 @@
                   <w:rPr>
                     <w:noProof/>
                     <w:webHidden/>
-                    <w:lang w:val="cs-CZ"/>
                   </w:rPr>
                   <w:fldChar w:fldCharType="begin"/>
                 </w:r>
@@ -582,22 +616,19 @@
                   <w:rPr>
                     <w:noProof/>
                     <w:webHidden/>
-                    <w:lang w:val="cs-CZ"/>
-                  </w:rPr>
-                  <w:instrText xml:space="preserve"> PAGEREF _Toc406166916 \h </w:instrText>
-                </w:r>
-                <w:r>
-                  <w:rPr>
-                    <w:noProof/>
-                    <w:webHidden/>
-                    <w:lang w:val="cs-CZ"/>
-                  </w:rPr>
-                </w:r>
-                <w:r>
-                  <w:rPr>
-                    <w:noProof/>
-                    <w:webHidden/>
-                    <w:lang w:val="cs-CZ"/>
+                  </w:rPr>
+                  <w:instrText xml:space="preserve"> PAGEREF _Toc406335240 \h </w:instrText>
+                </w:r>
+                <w:r>
+                  <w:rPr>
+                    <w:noProof/>
+                    <w:webHidden/>
+                  </w:rPr>
+                </w:r>
+                <w:r>
+                  <w:rPr>
+                    <w:noProof/>
+                    <w:webHidden/>
                   </w:rPr>
                   <w:fldChar w:fldCharType="separate"/>
                 </w:r>
@@ -605,7 +636,6 @@
                   <w:rPr>
                     <w:noProof/>
                     <w:webHidden/>
-                    <w:lang w:val="cs-CZ"/>
                   </w:rPr>
                   <w:t>4</w:t>
                 </w:r>
@@ -613,7 +643,6 @@
                   <w:rPr>
                     <w:noProof/>
                     <w:webHidden/>
-                    <w:lang w:val="cs-CZ"/>
                   </w:rPr>
                   <w:fldChar w:fldCharType="end"/>
                 </w:r>
@@ -622,12 +651,17 @@
             <w:p>
               <w:pPr>
                 <w:pStyle w:val="Obsah1"/>
+                <w:tabs>
+                  <w:tab w:val="left" w:pos="440"/>
+                  <w:tab w:val="right" w:leader="dot" w:pos="9062"/>
+                </w:tabs>
                 <w:rPr>
                   <w:noProof/>
+                  <w:color w:val="auto"/>
                   <w:lang w:val="cs-CZ" w:eastAsia="cs-CZ"/>
                 </w:rPr>
               </w:pPr>
-              <w:hyperlink w:anchor="_Toc406166917" w:history="1">
+              <w:hyperlink w:anchor="_Toc406335241" w:history="1">
                 <w:r>
                   <w:rPr>
                     <w:rStyle w:val="Hypertextovodkaz"/>
@@ -639,6 +673,7 @@
                 <w:r>
                   <w:rPr>
                     <w:noProof/>
+                    <w:color w:val="auto"/>
                     <w:lang w:val="cs-CZ" w:eastAsia="cs-CZ"/>
                   </w:rPr>
                   <w:tab/>
@@ -655,7 +690,6 @@
                   <w:rPr>
                     <w:noProof/>
                     <w:webHidden/>
-                    <w:lang w:val="cs-CZ"/>
                   </w:rPr>
                   <w:tab/>
                 </w:r>
@@ -663,7 +697,6 @@
                   <w:rPr>
                     <w:noProof/>
                     <w:webHidden/>
-                    <w:lang w:val="cs-CZ"/>
                   </w:rPr>
                   <w:fldChar w:fldCharType="begin"/>
                 </w:r>
@@ -671,22 +704,19 @@
                   <w:rPr>
                     <w:noProof/>
                     <w:webHidden/>
-                    <w:lang w:val="cs-CZ"/>
-                  </w:rPr>
-                  <w:instrText xml:space="preserve"> PAGEREF _Toc406166917 \h </w:instrText>
-                </w:r>
-                <w:r>
-                  <w:rPr>
-                    <w:noProof/>
-                    <w:webHidden/>
-                    <w:lang w:val="cs-CZ"/>
-                  </w:rPr>
-                </w:r>
-                <w:r>
-                  <w:rPr>
-                    <w:noProof/>
-                    <w:webHidden/>
-                    <w:lang w:val="cs-CZ"/>
+                  </w:rPr>
+                  <w:instrText xml:space="preserve"> PAGEREF _Toc406335241 \h </w:instrText>
+                </w:r>
+                <w:r>
+                  <w:rPr>
+                    <w:noProof/>
+                    <w:webHidden/>
+                  </w:rPr>
+                </w:r>
+                <w:r>
+                  <w:rPr>
+                    <w:noProof/>
+                    <w:webHidden/>
                   </w:rPr>
                   <w:fldChar w:fldCharType="separate"/>
                 </w:r>
@@ -694,7 +724,6 @@
                   <w:rPr>
                     <w:noProof/>
                     <w:webHidden/>
-                    <w:lang w:val="cs-CZ"/>
                   </w:rPr>
                   <w:t>5</w:t>
                 </w:r>
@@ -702,7 +731,6 @@
                   <w:rPr>
                     <w:noProof/>
                     <w:webHidden/>
-                    <w:lang w:val="cs-CZ"/>
                   </w:rPr>
                   <w:fldChar w:fldCharType="end"/>
                 </w:r>
@@ -711,12 +739,17 @@
             <w:p>
               <w:pPr>
                 <w:pStyle w:val="Obsah1"/>
+                <w:tabs>
+                  <w:tab w:val="left" w:pos="440"/>
+                  <w:tab w:val="right" w:leader="dot" w:pos="9062"/>
+                </w:tabs>
                 <w:rPr>
                   <w:noProof/>
+                  <w:color w:val="auto"/>
                   <w:lang w:val="cs-CZ" w:eastAsia="cs-CZ"/>
                 </w:rPr>
               </w:pPr>
-              <w:hyperlink w:anchor="_Toc406166918" w:history="1">
+              <w:hyperlink w:anchor="_Toc406335242" w:history="1">
                 <w:r>
                   <w:rPr>
                     <w:rStyle w:val="Hypertextovodkaz"/>
@@ -728,6 +761,7 @@
                 <w:r>
                   <w:rPr>
                     <w:noProof/>
+                    <w:color w:val="auto"/>
                     <w:lang w:val="cs-CZ" w:eastAsia="cs-CZ"/>
                   </w:rPr>
                   <w:tab/>
@@ -744,7 +778,6 @@
                   <w:rPr>
                     <w:noProof/>
                     <w:webHidden/>
-                    <w:lang w:val="cs-CZ"/>
                   </w:rPr>
                   <w:tab/>
                 </w:r>
@@ -752,7 +785,6 @@
                   <w:rPr>
                     <w:noProof/>
                     <w:webHidden/>
-                    <w:lang w:val="cs-CZ"/>
                   </w:rPr>
                   <w:fldChar w:fldCharType="begin"/>
                 </w:r>
@@ -760,22 +792,19 @@
                   <w:rPr>
                     <w:noProof/>
                     <w:webHidden/>
-                    <w:lang w:val="cs-CZ"/>
-                  </w:rPr>
-                  <w:instrText xml:space="preserve"> PAGEREF _Toc406166918 \h </w:instrText>
-                </w:r>
-                <w:r>
-                  <w:rPr>
-                    <w:noProof/>
-                    <w:webHidden/>
-                    <w:lang w:val="cs-CZ"/>
-                  </w:rPr>
-                </w:r>
-                <w:r>
-                  <w:rPr>
-                    <w:noProof/>
-                    <w:webHidden/>
-                    <w:lang w:val="cs-CZ"/>
+                  </w:rPr>
+                  <w:instrText xml:space="preserve"> PAGEREF _Toc406335242 \h </w:instrText>
+                </w:r>
+                <w:r>
+                  <w:rPr>
+                    <w:noProof/>
+                    <w:webHidden/>
+                  </w:rPr>
+                </w:r>
+                <w:r>
+                  <w:rPr>
+                    <w:noProof/>
+                    <w:webHidden/>
                   </w:rPr>
                   <w:fldChar w:fldCharType="separate"/>
                 </w:r>
@@ -783,7 +812,6 @@
                   <w:rPr>
                     <w:noProof/>
                     <w:webHidden/>
-                    <w:lang w:val="cs-CZ"/>
                   </w:rPr>
                   <w:t>6</w:t>
                 </w:r>
@@ -791,7 +819,6 @@
                   <w:rPr>
                     <w:noProof/>
                     <w:webHidden/>
-                    <w:lang w:val="cs-CZ"/>
                   </w:rPr>
                   <w:fldChar w:fldCharType="end"/>
                 </w:r>
@@ -800,12 +827,17 @@
             <w:p>
               <w:pPr>
                 <w:pStyle w:val="Obsah2"/>
+                <w:tabs>
+                  <w:tab w:val="left" w:pos="880"/>
+                  <w:tab w:val="right" w:leader="dot" w:pos="9062"/>
+                </w:tabs>
                 <w:rPr>
                   <w:noProof/>
+                  <w:color w:val="auto"/>
                   <w:lang w:val="cs-CZ" w:eastAsia="cs-CZ"/>
                 </w:rPr>
               </w:pPr>
-              <w:hyperlink w:anchor="_Toc406166919" w:history="1">
+              <w:hyperlink w:anchor="_Toc406335243" w:history="1">
                 <w:r>
                   <w:rPr>
                     <w:rStyle w:val="Hypertextovodkaz"/>
@@ -817,6 +849,7 @@
                 <w:r>
                   <w:rPr>
                     <w:noProof/>
+                    <w:color w:val="auto"/>
                     <w:lang w:val="cs-CZ" w:eastAsia="cs-CZ"/>
                   </w:rPr>
                   <w:tab/>
@@ -831,17 +864,8 @@
                 </w:r>
                 <w:r>
                   <w:rPr>
-                    <w:rStyle w:val="Hypertextovodkaz"/>
-                    <w:noProof/>
-                    <w:lang w:val="cs-CZ"/>
-                  </w:rPr>
-                  <w:t xml:space="preserve"> </w:t>
-                </w:r>
-                <w:r>
-                  <w:rPr>
-                    <w:noProof/>
-                    <w:webHidden/>
-                    <w:lang w:val="cs-CZ"/>
+                    <w:noProof/>
+                    <w:webHidden/>
                   </w:rPr>
                   <w:tab/>
                 </w:r>
@@ -849,7 +873,6 @@
                   <w:rPr>
                     <w:noProof/>
                     <w:webHidden/>
-                    <w:lang w:val="cs-CZ"/>
                   </w:rPr>
                   <w:fldChar w:fldCharType="begin"/>
                 </w:r>
@@ -857,22 +880,19 @@
                   <w:rPr>
                     <w:noProof/>
                     <w:webHidden/>
-                    <w:lang w:val="cs-CZ"/>
-                  </w:rPr>
-                  <w:instrText xml:space="preserve"> PAGEREF _Toc406166919 \h </w:instrText>
-                </w:r>
-                <w:r>
-                  <w:rPr>
-                    <w:noProof/>
-                    <w:webHidden/>
-                    <w:lang w:val="cs-CZ"/>
-                  </w:rPr>
-                </w:r>
-                <w:r>
-                  <w:rPr>
-                    <w:noProof/>
-                    <w:webHidden/>
-                    <w:lang w:val="cs-CZ"/>
+                  </w:rPr>
+                  <w:instrText xml:space="preserve"> PAGEREF _Toc406335243 \h </w:instrText>
+                </w:r>
+                <w:r>
+                  <w:rPr>
+                    <w:noProof/>
+                    <w:webHidden/>
+                  </w:rPr>
+                </w:r>
+                <w:r>
+                  <w:rPr>
+                    <w:noProof/>
+                    <w:webHidden/>
                   </w:rPr>
                   <w:fldChar w:fldCharType="separate"/>
                 </w:r>
@@ -880,7 +900,6 @@
                   <w:rPr>
                     <w:noProof/>
                     <w:webHidden/>
-                    <w:lang w:val="cs-CZ"/>
                   </w:rPr>
                   <w:t>6</w:t>
                 </w:r>
@@ -888,7 +907,6 @@
                   <w:rPr>
                     <w:noProof/>
                     <w:webHidden/>
-                    <w:lang w:val="cs-CZ"/>
                   </w:rPr>
                   <w:fldChar w:fldCharType="end"/>
                 </w:r>
@@ -897,12 +915,17 @@
             <w:p>
               <w:pPr>
                 <w:pStyle w:val="Obsah3"/>
+                <w:tabs>
+                  <w:tab w:val="left" w:pos="1320"/>
+                  <w:tab w:val="right" w:leader="dot" w:pos="9062"/>
+                </w:tabs>
                 <w:rPr>
                   <w:noProof/>
+                  <w:color w:val="auto"/>
                   <w:lang w:val="cs-CZ" w:eastAsia="cs-CZ"/>
                 </w:rPr>
               </w:pPr>
-              <w:hyperlink w:anchor="_Toc406166920" w:history="1">
+              <w:hyperlink w:anchor="_Toc406335244" w:history="1">
                 <w:r>
                   <w:rPr>
                     <w:rStyle w:val="Hypertextovodkaz"/>
@@ -914,6 +937,7 @@
                 <w:r>
                   <w:rPr>
                     <w:noProof/>
+                    <w:color w:val="auto"/>
                     <w:lang w:val="cs-CZ" w:eastAsia="cs-CZ"/>
                   </w:rPr>
                   <w:tab/>
@@ -928,17 +952,8 @@
                 </w:r>
                 <w:r>
                   <w:rPr>
-                    <w:rStyle w:val="Hypertextovodkaz"/>
-                    <w:noProof/>
-                    <w:lang w:val="cs-CZ"/>
-                  </w:rPr>
-                  <w:t xml:space="preserve"> analýza </w:t>
-                </w:r>
-                <w:r>
-                  <w:rPr>
-                    <w:noProof/>
-                    <w:webHidden/>
-                    <w:lang w:val="cs-CZ"/>
+                    <w:noProof/>
+                    <w:webHidden/>
                   </w:rPr>
                   <w:tab/>
                 </w:r>
@@ -946,7 +961,6 @@
                   <w:rPr>
                     <w:noProof/>
                     <w:webHidden/>
-                    <w:lang w:val="cs-CZ"/>
                   </w:rPr>
                   <w:fldChar w:fldCharType="begin"/>
                 </w:r>
@@ -954,22 +968,19 @@
                   <w:rPr>
                     <w:noProof/>
                     <w:webHidden/>
-                    <w:lang w:val="cs-CZ"/>
-                  </w:rPr>
-                  <w:instrText xml:space="preserve"> PAGEREF _Toc406166920 \h </w:instrText>
-                </w:r>
-                <w:r>
-                  <w:rPr>
-                    <w:noProof/>
-                    <w:webHidden/>
-                    <w:lang w:val="cs-CZ"/>
-                  </w:rPr>
-                </w:r>
-                <w:r>
-                  <w:rPr>
-                    <w:noProof/>
-                    <w:webHidden/>
-                    <w:lang w:val="cs-CZ"/>
+                  </w:rPr>
+                  <w:instrText xml:space="preserve"> PAGEREF _Toc406335244 \h </w:instrText>
+                </w:r>
+                <w:r>
+                  <w:rPr>
+                    <w:noProof/>
+                    <w:webHidden/>
+                  </w:rPr>
+                </w:r>
+                <w:r>
+                  <w:rPr>
+                    <w:noProof/>
+                    <w:webHidden/>
                   </w:rPr>
                   <w:fldChar w:fldCharType="separate"/>
                 </w:r>
@@ -977,7 +988,6 @@
                   <w:rPr>
                     <w:noProof/>
                     <w:webHidden/>
-                    <w:lang w:val="cs-CZ"/>
                   </w:rPr>
                   <w:t>6</w:t>
                 </w:r>
@@ -985,7 +995,6 @@
                   <w:rPr>
                     <w:noProof/>
                     <w:webHidden/>
-                    <w:lang w:val="cs-CZ"/>
                   </w:rPr>
                   <w:fldChar w:fldCharType="end"/>
                 </w:r>
@@ -994,12 +1003,17 @@
             <w:p>
               <w:pPr>
                 <w:pStyle w:val="Obsah3"/>
+                <w:tabs>
+                  <w:tab w:val="left" w:pos="1320"/>
+                  <w:tab w:val="right" w:leader="dot" w:pos="9062"/>
+                </w:tabs>
                 <w:rPr>
                   <w:noProof/>
+                  <w:color w:val="auto"/>
                   <w:lang w:val="cs-CZ" w:eastAsia="cs-CZ"/>
                 </w:rPr>
               </w:pPr>
-              <w:hyperlink w:anchor="_Toc406166921" w:history="1">
+              <w:hyperlink w:anchor="_Toc406335245" w:history="1">
                 <w:r>
                   <w:rPr>
                     <w:rStyle w:val="Hypertextovodkaz"/>
@@ -1011,6 +1025,7 @@
                 <w:r>
                   <w:rPr>
                     <w:noProof/>
+                    <w:color w:val="auto"/>
                     <w:lang w:val="cs-CZ" w:eastAsia="cs-CZ"/>
                   </w:rPr>
                   <w:tab/>
@@ -1025,17 +1040,8 @@
                 </w:r>
                 <w:r>
                   <w:rPr>
-                    <w:rStyle w:val="Hypertextovodkaz"/>
-                    <w:noProof/>
-                    <w:lang w:val="cs-CZ"/>
-                  </w:rPr>
-                  <w:t xml:space="preserve"> analýza </w:t>
-                </w:r>
-                <w:r>
-                  <w:rPr>
-                    <w:noProof/>
-                    <w:webHidden/>
-                    <w:lang w:val="cs-CZ"/>
+                    <w:noProof/>
+                    <w:webHidden/>
                   </w:rPr>
                   <w:tab/>
                 </w:r>
@@ -1043,7 +1049,6 @@
                   <w:rPr>
                     <w:noProof/>
                     <w:webHidden/>
-                    <w:lang w:val="cs-CZ"/>
                   </w:rPr>
                   <w:fldChar w:fldCharType="begin"/>
                 </w:r>
@@ -1051,22 +1056,19 @@
                   <w:rPr>
                     <w:noProof/>
                     <w:webHidden/>
-                    <w:lang w:val="cs-CZ"/>
-                  </w:rPr>
-                  <w:instrText xml:space="preserve"> PAGEREF _Toc406166921 \h </w:instrText>
-                </w:r>
-                <w:r>
-                  <w:rPr>
-                    <w:noProof/>
-                    <w:webHidden/>
-                    <w:lang w:val="cs-CZ"/>
-                  </w:rPr>
-                </w:r>
-                <w:r>
-                  <w:rPr>
-                    <w:noProof/>
-                    <w:webHidden/>
-                    <w:lang w:val="cs-CZ"/>
+                  </w:rPr>
+                  <w:instrText xml:space="preserve"> PAGEREF _Toc406335245 \h </w:instrText>
+                </w:r>
+                <w:r>
+                  <w:rPr>
+                    <w:noProof/>
+                    <w:webHidden/>
+                  </w:rPr>
+                </w:r>
+                <w:r>
+                  <w:rPr>
+                    <w:noProof/>
+                    <w:webHidden/>
                   </w:rPr>
                   <w:fldChar w:fldCharType="separate"/>
                 </w:r>
@@ -1074,15 +1076,13 @@
                   <w:rPr>
                     <w:noProof/>
                     <w:webHidden/>
-                    <w:lang w:val="cs-CZ"/>
-                  </w:rPr>
-                  <w:t>6</w:t>
-                </w:r>
-                <w:r>
-                  <w:rPr>
-                    <w:noProof/>
-                    <w:webHidden/>
-                    <w:lang w:val="cs-CZ"/>
+                  </w:rPr>
+                  <w:t>8</w:t>
+                </w:r>
+                <w:r>
+                  <w:rPr>
+                    <w:noProof/>
+                    <w:webHidden/>
                   </w:rPr>
                   <w:fldChar w:fldCharType="end"/>
                 </w:r>
@@ -1091,12 +1091,17 @@
             <w:p>
               <w:pPr>
                 <w:pStyle w:val="Obsah3"/>
+                <w:tabs>
+                  <w:tab w:val="left" w:pos="1320"/>
+                  <w:tab w:val="right" w:leader="dot" w:pos="9062"/>
+                </w:tabs>
                 <w:rPr>
                   <w:noProof/>
+                  <w:color w:val="auto"/>
                   <w:lang w:val="cs-CZ" w:eastAsia="cs-CZ"/>
                 </w:rPr>
               </w:pPr>
-              <w:hyperlink w:anchor="_Toc406166922" w:history="1">
+              <w:hyperlink w:anchor="_Toc406335246" w:history="1">
                 <w:r>
                   <w:rPr>
                     <w:rStyle w:val="Hypertextovodkaz"/>
@@ -1108,6 +1113,7 @@
                 <w:r>
                   <w:rPr>
                     <w:noProof/>
+                    <w:color w:val="auto"/>
                     <w:lang w:val="cs-CZ" w:eastAsia="cs-CZ"/>
                   </w:rPr>
                   <w:tab/>
@@ -1122,17 +1128,8 @@
                 </w:r>
                 <w:r>
                   <w:rPr>
-                    <w:rStyle w:val="Hypertextovodkaz"/>
-                    <w:noProof/>
-                    <w:lang w:val="cs-CZ"/>
-                  </w:rPr>
-                  <w:t xml:space="preserve"> </w:t>
-                </w:r>
-                <w:r>
-                  <w:rPr>
-                    <w:noProof/>
-                    <w:webHidden/>
-                    <w:lang w:val="cs-CZ"/>
+                    <w:noProof/>
+                    <w:webHidden/>
                   </w:rPr>
                   <w:tab/>
                 </w:r>
@@ -1140,7 +1137,6 @@
                   <w:rPr>
                     <w:noProof/>
                     <w:webHidden/>
-                    <w:lang w:val="cs-CZ"/>
                   </w:rPr>
                   <w:fldChar w:fldCharType="begin"/>
                 </w:r>
@@ -1148,22 +1144,19 @@
                   <w:rPr>
                     <w:noProof/>
                     <w:webHidden/>
-                    <w:lang w:val="cs-CZ"/>
-                  </w:rPr>
-                  <w:instrText xml:space="preserve"> PAGEREF _Toc406166922 \h </w:instrText>
-                </w:r>
-                <w:r>
-                  <w:rPr>
-                    <w:noProof/>
-                    <w:webHidden/>
-                    <w:lang w:val="cs-CZ"/>
-                  </w:rPr>
-                </w:r>
-                <w:r>
-                  <w:rPr>
-                    <w:noProof/>
-                    <w:webHidden/>
-                    <w:lang w:val="cs-CZ"/>
+                  </w:rPr>
+                  <w:instrText xml:space="preserve"> PAGEREF _Toc406335246 \h </w:instrText>
+                </w:r>
+                <w:r>
+                  <w:rPr>
+                    <w:noProof/>
+                    <w:webHidden/>
+                  </w:rPr>
+                </w:r>
+                <w:r>
+                  <w:rPr>
+                    <w:noProof/>
+                    <w:webHidden/>
                   </w:rPr>
                   <w:fldChar w:fldCharType="separate"/>
                 </w:r>
@@ -1171,15 +1164,13 @@
                   <w:rPr>
                     <w:noProof/>
                     <w:webHidden/>
-                    <w:lang w:val="cs-CZ"/>
-                  </w:rPr>
-                  <w:t>6</w:t>
-                </w:r>
-                <w:r>
-                  <w:rPr>
-                    <w:noProof/>
-                    <w:webHidden/>
-                    <w:lang w:val="cs-CZ"/>
+                  </w:rPr>
+                  <w:t>8</w:t>
+                </w:r>
+                <w:r>
+                  <w:rPr>
+                    <w:noProof/>
+                    <w:webHidden/>
                   </w:rPr>
                   <w:fldChar w:fldCharType="end"/>
                 </w:r>
@@ -1188,12 +1179,17 @@
             <w:p>
               <w:pPr>
                 <w:pStyle w:val="Obsah3"/>
+                <w:tabs>
+                  <w:tab w:val="left" w:pos="1320"/>
+                  <w:tab w:val="right" w:leader="dot" w:pos="9062"/>
+                </w:tabs>
                 <w:rPr>
                   <w:noProof/>
+                  <w:color w:val="auto"/>
                   <w:lang w:val="cs-CZ" w:eastAsia="cs-CZ"/>
                 </w:rPr>
               </w:pPr>
-              <w:hyperlink w:anchor="_Toc406166923" w:history="1">
+              <w:hyperlink w:anchor="_Toc406335247" w:history="1">
                 <w:r>
                   <w:rPr>
                     <w:rStyle w:val="Hypertextovodkaz"/>
@@ -1205,6 +1201,7 @@
                 <w:r>
                   <w:rPr>
                     <w:noProof/>
+                    <w:color w:val="auto"/>
                     <w:lang w:val="cs-CZ" w:eastAsia="cs-CZ"/>
                   </w:rPr>
                   <w:tab/>
@@ -1219,17 +1216,8 @@
                 </w:r>
                 <w:r>
                   <w:rPr>
-                    <w:rStyle w:val="Hypertextovodkaz"/>
-                    <w:noProof/>
-                    <w:lang w:val="cs-CZ"/>
-                  </w:rPr>
-                  <w:t xml:space="preserve"> </w:t>
-                </w:r>
-                <w:r>
-                  <w:rPr>
-                    <w:noProof/>
-                    <w:webHidden/>
-                    <w:lang w:val="cs-CZ"/>
+                    <w:noProof/>
+                    <w:webHidden/>
                   </w:rPr>
                   <w:tab/>
                 </w:r>
@@ -1237,7 +1225,6 @@
                   <w:rPr>
                     <w:noProof/>
                     <w:webHidden/>
-                    <w:lang w:val="cs-CZ"/>
                   </w:rPr>
                   <w:fldChar w:fldCharType="begin"/>
                 </w:r>
@@ -1245,22 +1232,19 @@
                   <w:rPr>
                     <w:noProof/>
                     <w:webHidden/>
-                    <w:lang w:val="cs-CZ"/>
-                  </w:rPr>
-                  <w:instrText xml:space="preserve"> PAGEREF _Toc406166923 \h </w:instrText>
-                </w:r>
-                <w:r>
-                  <w:rPr>
-                    <w:noProof/>
-                    <w:webHidden/>
-                    <w:lang w:val="cs-CZ"/>
-                  </w:rPr>
-                </w:r>
-                <w:r>
-                  <w:rPr>
-                    <w:noProof/>
-                    <w:webHidden/>
-                    <w:lang w:val="cs-CZ"/>
+                  </w:rPr>
+                  <w:instrText xml:space="preserve"> PAGEREF _Toc406335247 \h </w:instrText>
+                </w:r>
+                <w:r>
+                  <w:rPr>
+                    <w:noProof/>
+                    <w:webHidden/>
+                  </w:rPr>
+                </w:r>
+                <w:r>
+                  <w:rPr>
+                    <w:noProof/>
+                    <w:webHidden/>
                   </w:rPr>
                   <w:fldChar w:fldCharType="separate"/>
                 </w:r>
@@ -1268,15 +1252,13 @@
                   <w:rPr>
                     <w:noProof/>
                     <w:webHidden/>
-                    <w:lang w:val="cs-CZ"/>
-                  </w:rPr>
-                  <w:t>6</w:t>
-                </w:r>
-                <w:r>
-                  <w:rPr>
-                    <w:noProof/>
-                    <w:webHidden/>
-                    <w:lang w:val="cs-CZ"/>
+                  </w:rPr>
+                  <w:t>8</w:t>
+                </w:r>
+                <w:r>
+                  <w:rPr>
+                    <w:noProof/>
+                    <w:webHidden/>
                   </w:rPr>
                   <w:fldChar w:fldCharType="end"/>
                 </w:r>
@@ -1285,12 +1267,17 @@
             <w:p>
               <w:pPr>
                 <w:pStyle w:val="Obsah3"/>
+                <w:tabs>
+                  <w:tab w:val="left" w:pos="1320"/>
+                  <w:tab w:val="right" w:leader="dot" w:pos="9062"/>
+                </w:tabs>
                 <w:rPr>
                   <w:noProof/>
+                  <w:color w:val="auto"/>
                   <w:lang w:val="cs-CZ" w:eastAsia="cs-CZ"/>
                 </w:rPr>
               </w:pPr>
-              <w:hyperlink w:anchor="_Toc406166926" w:history="1">
+              <w:hyperlink w:anchor="_Toc406335250" w:history="1">
                 <w:r>
                   <w:rPr>
                     <w:rStyle w:val="Hypertextovodkaz"/>
@@ -1302,6 +1289,7 @@
                 <w:r>
                   <w:rPr>
                     <w:noProof/>
+                    <w:color w:val="auto"/>
                     <w:lang w:val="cs-CZ" w:eastAsia="cs-CZ"/>
                   </w:rPr>
                   <w:tab/>
@@ -1316,17 +1304,8 @@
                 </w:r>
                 <w:r>
                   <w:rPr>
-                    <w:rStyle w:val="Hypertextovodkaz"/>
-                    <w:noProof/>
-                    <w:lang w:val="cs-CZ"/>
-                  </w:rPr>
-                  <w:t xml:space="preserve"> vyhledávací strom </w:t>
-                </w:r>
-                <w:r>
-                  <w:rPr>
-                    <w:noProof/>
-                    <w:webHidden/>
-                    <w:lang w:val="cs-CZ"/>
+                    <w:noProof/>
+                    <w:webHidden/>
                   </w:rPr>
                   <w:tab/>
                 </w:r>
@@ -1334,7 +1313,6 @@
                   <w:rPr>
                     <w:noProof/>
                     <w:webHidden/>
-                    <w:lang w:val="cs-CZ"/>
                   </w:rPr>
                   <w:fldChar w:fldCharType="begin"/>
                 </w:r>
@@ -1342,22 +1320,19 @@
                   <w:rPr>
                     <w:noProof/>
                     <w:webHidden/>
-                    <w:lang w:val="cs-CZ"/>
-                  </w:rPr>
-                  <w:instrText xml:space="preserve"> PAGEREF _Toc406166926 \h </w:instrText>
-                </w:r>
-                <w:r>
-                  <w:rPr>
-                    <w:noProof/>
-                    <w:webHidden/>
-                    <w:lang w:val="cs-CZ"/>
-                  </w:rPr>
-                </w:r>
-                <w:r>
-                  <w:rPr>
-                    <w:noProof/>
-                    <w:webHidden/>
-                    <w:lang w:val="cs-CZ"/>
+                  </w:rPr>
+                  <w:instrText xml:space="preserve"> PAGEREF _Toc406335250 \h </w:instrText>
+                </w:r>
+                <w:r>
+                  <w:rPr>
+                    <w:noProof/>
+                    <w:webHidden/>
+                  </w:rPr>
+                </w:r>
+                <w:r>
+                  <w:rPr>
+                    <w:noProof/>
+                    <w:webHidden/>
                   </w:rPr>
                   <w:fldChar w:fldCharType="separate"/>
                 </w:r>
@@ -1365,15 +1340,13 @@
                   <w:rPr>
                     <w:noProof/>
                     <w:webHidden/>
-                    <w:lang w:val="cs-CZ"/>
-                  </w:rPr>
-                  <w:t>6</w:t>
-                </w:r>
-                <w:r>
-                  <w:rPr>
-                    <w:noProof/>
-                    <w:webHidden/>
-                    <w:lang w:val="cs-CZ"/>
+                  </w:rPr>
+                  <w:t>9</w:t>
+                </w:r>
+                <w:r>
+                  <w:rPr>
+                    <w:noProof/>
+                    <w:webHidden/>
                   </w:rPr>
                   <w:fldChar w:fldCharType="end"/>
                 </w:r>
@@ -1382,12 +1355,17 @@
             <w:p>
               <w:pPr>
                 <w:pStyle w:val="Obsah2"/>
+                <w:tabs>
+                  <w:tab w:val="left" w:pos="880"/>
+                  <w:tab w:val="right" w:leader="dot" w:pos="9062"/>
+                </w:tabs>
                 <w:rPr>
                   <w:noProof/>
+                  <w:color w:val="auto"/>
                   <w:lang w:val="cs-CZ" w:eastAsia="cs-CZ"/>
                 </w:rPr>
               </w:pPr>
-              <w:hyperlink w:anchor="_Toc406166927" w:history="1">
+              <w:hyperlink w:anchor="_Toc406335251" w:history="1">
                 <w:r>
                   <w:rPr>
                     <w:rStyle w:val="Hypertextovodkaz"/>
@@ -1399,6 +1377,7 @@
                 <w:r>
                   <w:rPr>
                     <w:noProof/>
+                    <w:color w:val="auto"/>
                     <w:lang w:val="cs-CZ" w:eastAsia="cs-CZ"/>
                   </w:rPr>
                   <w:tab/>
@@ -1413,17 +1392,8 @@
                 </w:r>
                 <w:r>
                   <w:rPr>
-                    <w:rStyle w:val="Hypertextovodkaz"/>
-                    <w:noProof/>
-                    <w:lang w:val="cs-CZ"/>
-                  </w:rPr>
-                  <w:t xml:space="preserve"> </w:t>
-                </w:r>
-                <w:r>
-                  <w:rPr>
-                    <w:noProof/>
-                    <w:webHidden/>
-                    <w:lang w:val="cs-CZ"/>
+                    <w:noProof/>
+                    <w:webHidden/>
                   </w:rPr>
                   <w:tab/>
                 </w:r>
@@ -1431,7 +1401,6 @@
                   <w:rPr>
                     <w:noProof/>
                     <w:webHidden/>
-                    <w:lang w:val="cs-CZ"/>
                   </w:rPr>
                   <w:fldChar w:fldCharType="begin"/>
                 </w:r>
@@ -1439,22 +1408,19 @@
                   <w:rPr>
                     <w:noProof/>
                     <w:webHidden/>
-                    <w:lang w:val="cs-CZ"/>
-                  </w:rPr>
-                  <w:instrText xml:space="preserve"> PAGEREF _Toc406166927 \h </w:instrText>
-                </w:r>
-                <w:r>
-                  <w:rPr>
-                    <w:noProof/>
-                    <w:webHidden/>
-                    <w:lang w:val="cs-CZ"/>
-                  </w:rPr>
-                </w:r>
-                <w:r>
-                  <w:rPr>
-                    <w:noProof/>
-                    <w:webHidden/>
-                    <w:lang w:val="cs-CZ"/>
+                  </w:rPr>
+                  <w:instrText xml:space="preserve"> PAGEREF _Toc406335251 \h </w:instrText>
+                </w:r>
+                <w:r>
+                  <w:rPr>
+                    <w:noProof/>
+                    <w:webHidden/>
+                  </w:rPr>
+                </w:r>
+                <w:r>
+                  <w:rPr>
+                    <w:noProof/>
+                    <w:webHidden/>
                   </w:rPr>
                   <w:fldChar w:fldCharType="separate"/>
                 </w:r>
@@ -1462,15 +1428,13 @@
                   <w:rPr>
                     <w:noProof/>
                     <w:webHidden/>
-                    <w:lang w:val="cs-CZ"/>
-                  </w:rPr>
-                  <w:t>6</w:t>
-                </w:r>
-                <w:r>
-                  <w:rPr>
-                    <w:noProof/>
-                    <w:webHidden/>
-                    <w:lang w:val="cs-CZ"/>
+                  </w:rPr>
+                  <w:t>9</w:t>
+                </w:r>
+                <w:r>
+                  <w:rPr>
+                    <w:noProof/>
+                    <w:webHidden/>
                   </w:rPr>
                   <w:fldChar w:fldCharType="end"/>
                 </w:r>
@@ -1479,12 +1443,17 @@
             <w:p>
               <w:pPr>
                 <w:pStyle w:val="Obsah2"/>
+                <w:tabs>
+                  <w:tab w:val="left" w:pos="880"/>
+                  <w:tab w:val="right" w:leader="dot" w:pos="9062"/>
+                </w:tabs>
                 <w:rPr>
                   <w:noProof/>
+                  <w:color w:val="auto"/>
                   <w:lang w:val="cs-CZ" w:eastAsia="cs-CZ"/>
                 </w:rPr>
               </w:pPr>
-              <w:hyperlink w:anchor="_Toc406166928" w:history="1">
+              <w:hyperlink w:anchor="_Toc406335252" w:history="1">
                 <w:r>
                   <w:rPr>
                     <w:rStyle w:val="Hypertextovodkaz"/>
@@ -1496,6 +1465,7 @@
                 <w:r>
                   <w:rPr>
                     <w:noProof/>
+                    <w:color w:val="auto"/>
                     <w:lang w:val="cs-CZ" w:eastAsia="cs-CZ"/>
                   </w:rPr>
                   <w:tab/>
@@ -1510,17 +1480,8 @@
                 </w:r>
                 <w:r>
                   <w:rPr>
-                    <w:rStyle w:val="Hypertextovodkaz"/>
-                    <w:noProof/>
-                    <w:lang w:val="cs-CZ"/>
-                  </w:rPr>
-                  <w:t xml:space="preserve"> </w:t>
-                </w:r>
-                <w:r>
-                  <w:rPr>
-                    <w:noProof/>
-                    <w:webHidden/>
-                    <w:lang w:val="cs-CZ"/>
+                    <w:noProof/>
+                    <w:webHidden/>
                   </w:rPr>
                   <w:tab/>
                 </w:r>
@@ -1528,7 +1489,6 @@
                   <w:rPr>
                     <w:noProof/>
                     <w:webHidden/>
-                    <w:lang w:val="cs-CZ"/>
                   </w:rPr>
                   <w:fldChar w:fldCharType="begin"/>
                 </w:r>
@@ -1536,22 +1496,19 @@
                   <w:rPr>
                     <w:noProof/>
                     <w:webHidden/>
-                    <w:lang w:val="cs-CZ"/>
-                  </w:rPr>
-                  <w:instrText xml:space="preserve"> PAGEREF _Toc406166928 \h </w:instrText>
-                </w:r>
-                <w:r>
-                  <w:rPr>
-                    <w:noProof/>
-                    <w:webHidden/>
-                    <w:lang w:val="cs-CZ"/>
-                  </w:rPr>
-                </w:r>
-                <w:r>
-                  <w:rPr>
-                    <w:noProof/>
-                    <w:webHidden/>
-                    <w:lang w:val="cs-CZ"/>
+                  </w:rPr>
+                  <w:instrText xml:space="preserve"> PAGEREF _Toc406335252 \h </w:instrText>
+                </w:r>
+                <w:r>
+                  <w:rPr>
+                    <w:noProof/>
+                    <w:webHidden/>
+                  </w:rPr>
+                </w:r>
+                <w:r>
+                  <w:rPr>
+                    <w:noProof/>
+                    <w:webHidden/>
                   </w:rPr>
                   <w:fldChar w:fldCharType="separate"/>
                 </w:r>
@@ -1559,15 +1516,13 @@
                   <w:rPr>
                     <w:noProof/>
                     <w:webHidden/>
-                    <w:lang w:val="cs-CZ"/>
-                  </w:rPr>
-                  <w:t>6</w:t>
-                </w:r>
-                <w:r>
-                  <w:rPr>
-                    <w:noProof/>
-                    <w:webHidden/>
-                    <w:lang w:val="cs-CZ"/>
+                  </w:rPr>
+                  <w:t>9</w:t>
+                </w:r>
+                <w:r>
+                  <w:rPr>
+                    <w:noProof/>
+                    <w:webHidden/>
                   </w:rPr>
                   <w:fldChar w:fldCharType="end"/>
                 </w:r>
@@ -1576,12 +1531,17 @@
             <w:p>
               <w:pPr>
                 <w:pStyle w:val="Obsah3"/>
+                <w:tabs>
+                  <w:tab w:val="left" w:pos="1320"/>
+                  <w:tab w:val="right" w:leader="dot" w:pos="9062"/>
+                </w:tabs>
                 <w:rPr>
                   <w:noProof/>
+                  <w:color w:val="auto"/>
                   <w:lang w:val="cs-CZ" w:eastAsia="cs-CZ"/>
                 </w:rPr>
               </w:pPr>
-              <w:hyperlink w:anchor="_Toc406166929" w:history="1">
+              <w:hyperlink w:anchor="_Toc406335253" w:history="1">
                 <w:r>
                   <w:rPr>
                     <w:rStyle w:val="Hypertextovodkaz"/>
@@ -1593,6 +1553,7 @@
                 <w:r>
                   <w:rPr>
                     <w:noProof/>
+                    <w:color w:val="auto"/>
                     <w:lang w:val="cs-CZ" w:eastAsia="cs-CZ"/>
                   </w:rPr>
                   <w:tab/>
@@ -1607,17 +1568,8 @@
                 </w:r>
                 <w:r>
                   <w:rPr>
-                    <w:rStyle w:val="Hypertextovodkaz"/>
-                    <w:noProof/>
-                    <w:lang w:val="cs-CZ"/>
-                  </w:rPr>
-                  <w:t xml:space="preserve"> </w:t>
-                </w:r>
-                <w:r>
-                  <w:rPr>
-                    <w:noProof/>
-                    <w:webHidden/>
-                    <w:lang w:val="cs-CZ"/>
+                    <w:noProof/>
+                    <w:webHidden/>
                   </w:rPr>
                   <w:tab/>
                 </w:r>
@@ -1625,7 +1577,6 @@
                   <w:rPr>
                     <w:noProof/>
                     <w:webHidden/>
-                    <w:lang w:val="cs-CZ"/>
                   </w:rPr>
                   <w:fldChar w:fldCharType="begin"/>
                 </w:r>
@@ -1633,22 +1584,19 @@
                   <w:rPr>
                     <w:noProof/>
                     <w:webHidden/>
-                    <w:lang w:val="cs-CZ"/>
-                  </w:rPr>
-                  <w:instrText xml:space="preserve"> PAGEREF _Toc406166929 \h </w:instrText>
-                </w:r>
-                <w:r>
-                  <w:rPr>
-                    <w:noProof/>
-                    <w:webHidden/>
-                    <w:lang w:val="cs-CZ"/>
-                  </w:rPr>
-                </w:r>
-                <w:r>
-                  <w:rPr>
-                    <w:noProof/>
-                    <w:webHidden/>
-                    <w:lang w:val="cs-CZ"/>
+                  </w:rPr>
+                  <w:instrText xml:space="preserve"> PAGEREF _Toc406335253 \h </w:instrText>
+                </w:r>
+                <w:r>
+                  <w:rPr>
+                    <w:noProof/>
+                    <w:webHidden/>
+                  </w:rPr>
+                </w:r>
+                <w:r>
+                  <w:rPr>
+                    <w:noProof/>
+                    <w:webHidden/>
                   </w:rPr>
                   <w:fldChar w:fldCharType="separate"/>
                 </w:r>
@@ -1656,15 +1604,13 @@
                   <w:rPr>
                     <w:noProof/>
                     <w:webHidden/>
-                    <w:lang w:val="cs-CZ"/>
-                  </w:rPr>
-                  <w:t>6</w:t>
-                </w:r>
-                <w:r>
-                  <w:rPr>
-                    <w:noProof/>
-                    <w:webHidden/>
-                    <w:lang w:val="cs-CZ"/>
+                  </w:rPr>
+                  <w:t>9</w:t>
+                </w:r>
+                <w:r>
+                  <w:rPr>
+                    <w:noProof/>
+                    <w:webHidden/>
                   </w:rPr>
                   <w:fldChar w:fldCharType="end"/>
                 </w:r>
@@ -1673,12 +1619,17 @@
             <w:p>
               <w:pPr>
                 <w:pStyle w:val="Obsah3"/>
+                <w:tabs>
+                  <w:tab w:val="left" w:pos="1320"/>
+                  <w:tab w:val="right" w:leader="dot" w:pos="9062"/>
+                </w:tabs>
                 <w:rPr>
                   <w:noProof/>
+                  <w:color w:val="auto"/>
                   <w:lang w:val="cs-CZ" w:eastAsia="cs-CZ"/>
                 </w:rPr>
               </w:pPr>
-              <w:hyperlink w:anchor="_Toc406166930" w:history="1">
+              <w:hyperlink w:anchor="_Toc406335254" w:history="1">
                 <w:r>
                   <w:rPr>
                     <w:rStyle w:val="Hypertextovodkaz"/>
@@ -1690,6 +1641,7 @@
                 <w:r>
                   <w:rPr>
                     <w:noProof/>
+                    <w:color w:val="auto"/>
                     <w:lang w:val="cs-CZ" w:eastAsia="cs-CZ"/>
                   </w:rPr>
                   <w:tab/>
@@ -1700,21 +1652,12 @@
                     <w:noProof/>
                     <w:lang w:val="cs-CZ"/>
                   </w:rPr>
-                  <w:t>Boyer Moorův algoritmus</w:t>
-                </w:r>
-                <w:r>
-                  <w:rPr>
-                    <w:rStyle w:val="Hypertextovodkaz"/>
-                    <w:noProof/>
-                    <w:lang w:val="cs-CZ"/>
-                  </w:rPr>
-                  <w:t xml:space="preserve"> </w:t>
-                </w:r>
-                <w:r>
-                  <w:rPr>
-                    <w:noProof/>
-                    <w:webHidden/>
-                    <w:lang w:val="cs-CZ"/>
+                  <w:t>Boyer-Mooreův algoritmus</w:t>
+                </w:r>
+                <w:r>
+                  <w:rPr>
+                    <w:noProof/>
+                    <w:webHidden/>
                   </w:rPr>
                   <w:tab/>
                 </w:r>
@@ -1722,7 +1665,6 @@
                   <w:rPr>
                     <w:noProof/>
                     <w:webHidden/>
-                    <w:lang w:val="cs-CZ"/>
                   </w:rPr>
                   <w:fldChar w:fldCharType="begin"/>
                 </w:r>
@@ -1730,22 +1672,19 @@
                   <w:rPr>
                     <w:noProof/>
                     <w:webHidden/>
-                    <w:lang w:val="cs-CZ"/>
-                  </w:rPr>
-                  <w:instrText xml:space="preserve"> PAGEREF _Toc406166930 \h </w:instrText>
-                </w:r>
-                <w:r>
-                  <w:rPr>
-                    <w:noProof/>
-                    <w:webHidden/>
-                    <w:lang w:val="cs-CZ"/>
-                  </w:rPr>
-                </w:r>
-                <w:r>
-                  <w:rPr>
-                    <w:noProof/>
-                    <w:webHidden/>
-                    <w:lang w:val="cs-CZ"/>
+                  </w:rPr>
+                  <w:instrText xml:space="preserve"> PAGEREF _Toc406335254 \h </w:instrText>
+                </w:r>
+                <w:r>
+                  <w:rPr>
+                    <w:noProof/>
+                    <w:webHidden/>
+                  </w:rPr>
+                </w:r>
+                <w:r>
+                  <w:rPr>
+                    <w:noProof/>
+                    <w:webHidden/>
                   </w:rPr>
                   <w:fldChar w:fldCharType="separate"/>
                 </w:r>
@@ -1753,15 +1692,13 @@
                   <w:rPr>
                     <w:noProof/>
                     <w:webHidden/>
-                    <w:lang w:val="cs-CZ"/>
-                  </w:rPr>
-                  <w:t>6</w:t>
-                </w:r>
-                <w:r>
-                  <w:rPr>
-                    <w:noProof/>
-                    <w:webHidden/>
-                    <w:lang w:val="cs-CZ"/>
+                  </w:rPr>
+                  <w:t>9</w:t>
+                </w:r>
+                <w:r>
+                  <w:rPr>
+                    <w:noProof/>
+                    <w:webHidden/>
                   </w:rPr>
                   <w:fldChar w:fldCharType="end"/>
                 </w:r>
@@ -1770,12 +1707,17 @@
             <w:p>
               <w:pPr>
                 <w:pStyle w:val="Obsah2"/>
+                <w:tabs>
+                  <w:tab w:val="left" w:pos="880"/>
+                  <w:tab w:val="right" w:leader="dot" w:pos="9062"/>
+                </w:tabs>
                 <w:rPr>
                   <w:noProof/>
+                  <w:color w:val="auto"/>
                   <w:lang w:val="cs-CZ" w:eastAsia="cs-CZ"/>
                 </w:rPr>
               </w:pPr>
-              <w:hyperlink w:anchor="_Toc406166931" w:history="1">
+              <w:hyperlink w:anchor="_Toc406335255" w:history="1">
                 <w:r>
                   <w:rPr>
                     <w:rStyle w:val="Hypertextovodkaz"/>
@@ -1787,6 +1729,7 @@
                 <w:r>
                   <w:rPr>
                     <w:noProof/>
+                    <w:color w:val="auto"/>
                     <w:lang w:val="cs-CZ" w:eastAsia="cs-CZ"/>
                   </w:rPr>
                   <w:tab/>
@@ -1801,17 +1744,8 @@
                 </w:r>
                 <w:r>
                   <w:rPr>
-                    <w:rStyle w:val="Hypertextovodkaz"/>
-                    <w:noProof/>
-                    <w:lang w:val="cs-CZ"/>
-                  </w:rPr>
-                  <w:t xml:space="preserve"> </w:t>
-                </w:r>
-                <w:r>
-                  <w:rPr>
-                    <w:noProof/>
-                    <w:webHidden/>
-                    <w:lang w:val="cs-CZ"/>
+                    <w:noProof/>
+                    <w:webHidden/>
                   </w:rPr>
                   <w:tab/>
                 </w:r>
@@ -1819,7 +1753,6 @@
                   <w:rPr>
                     <w:noProof/>
                     <w:webHidden/>
-                    <w:lang w:val="cs-CZ"/>
                   </w:rPr>
                   <w:fldChar w:fldCharType="begin"/>
                 </w:r>
@@ -1827,22 +1760,19 @@
                   <w:rPr>
                     <w:noProof/>
                     <w:webHidden/>
-                    <w:lang w:val="cs-CZ"/>
-                  </w:rPr>
-                  <w:instrText xml:space="preserve"> PAGEREF _Toc406166931 \h </w:instrText>
-                </w:r>
-                <w:r>
-                  <w:rPr>
-                    <w:noProof/>
-                    <w:webHidden/>
-                    <w:lang w:val="cs-CZ"/>
-                  </w:rPr>
-                </w:r>
-                <w:r>
-                  <w:rPr>
-                    <w:noProof/>
-                    <w:webHidden/>
-                    <w:lang w:val="cs-CZ"/>
+                  </w:rPr>
+                  <w:instrText xml:space="preserve"> PAGEREF _Toc406335255 \h </w:instrText>
+                </w:r>
+                <w:r>
+                  <w:rPr>
+                    <w:noProof/>
+                    <w:webHidden/>
+                  </w:rPr>
+                </w:r>
+                <w:r>
+                  <w:rPr>
+                    <w:noProof/>
+                    <w:webHidden/>
                   </w:rPr>
                   <w:fldChar w:fldCharType="separate"/>
                 </w:r>
@@ -1850,15 +1780,13 @@
                   <w:rPr>
                     <w:noProof/>
                     <w:webHidden/>
-                    <w:lang w:val="cs-CZ"/>
-                  </w:rPr>
-                  <w:t>7</w:t>
-                </w:r>
-                <w:r>
-                  <w:rPr>
-                    <w:noProof/>
-                    <w:webHidden/>
-                    <w:lang w:val="cs-CZ"/>
+                  </w:rPr>
+                  <w:t>9</w:t>
+                </w:r>
+                <w:r>
+                  <w:rPr>
+                    <w:noProof/>
+                    <w:webHidden/>
                   </w:rPr>
                   <w:fldChar w:fldCharType="end"/>
                 </w:r>
@@ -1867,12 +1795,17 @@
             <w:p>
               <w:pPr>
                 <w:pStyle w:val="Obsah2"/>
+                <w:tabs>
+                  <w:tab w:val="left" w:pos="880"/>
+                  <w:tab w:val="right" w:leader="dot" w:pos="9062"/>
+                </w:tabs>
                 <w:rPr>
                   <w:noProof/>
+                  <w:color w:val="auto"/>
                   <w:lang w:val="cs-CZ" w:eastAsia="cs-CZ"/>
                 </w:rPr>
               </w:pPr>
-              <w:hyperlink w:anchor="_Toc406166932" w:history="1">
+              <w:hyperlink w:anchor="_Toc406335256" w:history="1">
                 <w:r>
                   <w:rPr>
                     <w:rStyle w:val="Hypertextovodkaz"/>
@@ -1884,6 +1817,7 @@
                 <w:r>
                   <w:rPr>
                     <w:noProof/>
+                    <w:color w:val="auto"/>
                     <w:lang w:val="cs-CZ" w:eastAsia="cs-CZ"/>
                   </w:rPr>
                   <w:tab/>
@@ -1894,37 +1828,12 @@
                     <w:noProof/>
                     <w:lang w:val="cs-CZ"/>
                   </w:rPr>
-                  <w:t>Práce v</w:t>
-                </w:r>
-                <w:r>
-                  <w:rPr>
-                    <w:rStyle w:val="Hypertextovodkaz"/>
-                    <w:noProof/>
-                    <w:lang w:val="cs-CZ"/>
-                  </w:rPr>
-                  <w:t> </w:t>
-                </w:r>
-                <w:r>
-                  <w:rPr>
-                    <w:rStyle w:val="Hypertextovodkaz"/>
-                    <w:noProof/>
-                    <w:lang w:val="cs-CZ"/>
-                  </w:rPr>
-                  <w:t>týmu</w:t>
-                </w:r>
-                <w:r>
-                  <w:rPr>
-                    <w:rStyle w:val="Hypertextovodkaz"/>
-                    <w:noProof/>
-                    <w:lang w:val="cs-CZ"/>
-                  </w:rPr>
-                  <w:t xml:space="preserve"> </w:t>
-                </w:r>
-                <w:r>
-                  <w:rPr>
-                    <w:noProof/>
-                    <w:webHidden/>
-                    <w:lang w:val="cs-CZ"/>
+                  <w:t>Práce v týmu</w:t>
+                </w:r>
+                <w:r>
+                  <w:rPr>
+                    <w:noProof/>
+                    <w:webHidden/>
                   </w:rPr>
                   <w:tab/>
                 </w:r>
@@ -1932,7 +1841,6 @@
                   <w:rPr>
                     <w:noProof/>
                     <w:webHidden/>
-                    <w:lang w:val="cs-CZ"/>
                   </w:rPr>
                   <w:fldChar w:fldCharType="begin"/>
                 </w:r>
@@ -1940,22 +1848,19 @@
                   <w:rPr>
                     <w:noProof/>
                     <w:webHidden/>
-                    <w:lang w:val="cs-CZ"/>
-                  </w:rPr>
-                  <w:instrText xml:space="preserve"> PAGEREF _Toc406166932 \h </w:instrText>
-                </w:r>
-                <w:r>
-                  <w:rPr>
-                    <w:noProof/>
-                    <w:webHidden/>
-                    <w:lang w:val="cs-CZ"/>
-                  </w:rPr>
-                </w:r>
-                <w:r>
-                  <w:rPr>
-                    <w:noProof/>
-                    <w:webHidden/>
-                    <w:lang w:val="cs-CZ"/>
+                  </w:rPr>
+                  <w:instrText xml:space="preserve"> PAGEREF _Toc406335256 \h </w:instrText>
+                </w:r>
+                <w:r>
+                  <w:rPr>
+                    <w:noProof/>
+                    <w:webHidden/>
+                  </w:rPr>
+                </w:r>
+                <w:r>
+                  <w:rPr>
+                    <w:noProof/>
+                    <w:webHidden/>
                   </w:rPr>
                   <w:fldChar w:fldCharType="separate"/>
                 </w:r>
@@ -1963,15 +1868,13 @@
                   <w:rPr>
                     <w:noProof/>
                     <w:webHidden/>
-                    <w:lang w:val="cs-CZ"/>
-                  </w:rPr>
-                  <w:t>7</w:t>
-                </w:r>
-                <w:r>
-                  <w:rPr>
-                    <w:noProof/>
-                    <w:webHidden/>
-                    <w:lang w:val="cs-CZ"/>
+                  </w:rPr>
+                  <w:t>9</w:t>
+                </w:r>
+                <w:r>
+                  <w:rPr>
+                    <w:noProof/>
+                    <w:webHidden/>
                   </w:rPr>
                   <w:fldChar w:fldCharType="end"/>
                 </w:r>
@@ -1980,12 +1883,17 @@
             <w:p>
               <w:pPr>
                 <w:pStyle w:val="Obsah1"/>
+                <w:tabs>
+                  <w:tab w:val="left" w:pos="440"/>
+                  <w:tab w:val="right" w:leader="dot" w:pos="9062"/>
+                </w:tabs>
                 <w:rPr>
                   <w:noProof/>
+                  <w:color w:val="auto"/>
                   <w:lang w:val="cs-CZ" w:eastAsia="cs-CZ"/>
                 </w:rPr>
               </w:pPr>
-              <w:hyperlink w:anchor="_Toc406166933" w:history="1">
+              <w:hyperlink w:anchor="_Toc406335257" w:history="1">
                 <w:r>
                   <w:rPr>
                     <w:rStyle w:val="Hypertextovodkaz"/>
@@ -1997,6 +1905,7 @@
                 <w:r>
                   <w:rPr>
                     <w:noProof/>
+                    <w:color w:val="auto"/>
                     <w:lang w:val="cs-CZ" w:eastAsia="cs-CZ"/>
                   </w:rPr>
                   <w:tab/>
@@ -2007,21 +1916,12 @@
                     <w:noProof/>
                     <w:lang w:val="cs-CZ"/>
                   </w:rPr>
-                  <w:t>ZÁVĚR</w:t>
-                </w:r>
-                <w:r>
-                  <w:rPr>
-                    <w:rStyle w:val="Hypertextovodkaz"/>
-                    <w:noProof/>
-                    <w:lang w:val="cs-CZ"/>
-                  </w:rPr>
-                  <w:t xml:space="preserve"> </w:t>
-                </w:r>
-                <w:r>
-                  <w:rPr>
-                    <w:noProof/>
-                    <w:webHidden/>
-                    <w:lang w:val="cs-CZ"/>
+                  <w:t>METRIKY KÓDU</w:t>
+                </w:r>
+                <w:r>
+                  <w:rPr>
+                    <w:noProof/>
+                    <w:webHidden/>
                   </w:rPr>
                   <w:tab/>
                 </w:r>
@@ -2029,7 +1929,6 @@
                   <w:rPr>
                     <w:noProof/>
                     <w:webHidden/>
-                    <w:lang w:val="cs-CZ"/>
                   </w:rPr>
                   <w:fldChar w:fldCharType="begin"/>
                 </w:r>
@@ -2037,22 +1936,19 @@
                   <w:rPr>
                     <w:noProof/>
                     <w:webHidden/>
-                    <w:lang w:val="cs-CZ"/>
-                  </w:rPr>
-                  <w:instrText xml:space="preserve"> PAGEREF _Toc406166933 \h </w:instrText>
-                </w:r>
-                <w:r>
-                  <w:rPr>
-                    <w:noProof/>
-                    <w:webHidden/>
-                    <w:lang w:val="cs-CZ"/>
-                  </w:rPr>
-                </w:r>
-                <w:r>
-                  <w:rPr>
-                    <w:noProof/>
-                    <w:webHidden/>
-                    <w:lang w:val="cs-CZ"/>
+                  </w:rPr>
+                  <w:instrText xml:space="preserve"> PAGEREF _Toc406335257 \h </w:instrText>
+                </w:r>
+                <w:r>
+                  <w:rPr>
+                    <w:noProof/>
+                    <w:webHidden/>
+                  </w:rPr>
+                </w:r>
+                <w:r>
+                  <w:rPr>
+                    <w:noProof/>
+                    <w:webHidden/>
                   </w:rPr>
                   <w:fldChar w:fldCharType="separate"/>
                 </w:r>
@@ -2060,15 +1956,13 @@
                   <w:rPr>
                     <w:noProof/>
                     <w:webHidden/>
-                    <w:lang w:val="cs-CZ"/>
-                  </w:rPr>
-                  <w:t>8</w:t>
-                </w:r>
-                <w:r>
-                  <w:rPr>
-                    <w:noProof/>
-                    <w:webHidden/>
-                    <w:lang w:val="cs-CZ"/>
+                  </w:rPr>
+                  <w:t>11</w:t>
+                </w:r>
+                <w:r>
+                  <w:rPr>
+                    <w:noProof/>
+                    <w:webHidden/>
                   </w:rPr>
                   <w:fldChar w:fldCharType="end"/>
                 </w:r>
@@ -2077,12 +1971,17 @@
             <w:p>
               <w:pPr>
                 <w:pStyle w:val="Obsah1"/>
+                <w:tabs>
+                  <w:tab w:val="left" w:pos="440"/>
+                  <w:tab w:val="right" w:leader="dot" w:pos="9062"/>
+                </w:tabs>
                 <w:rPr>
                   <w:noProof/>
+                  <w:color w:val="auto"/>
                   <w:lang w:val="cs-CZ" w:eastAsia="cs-CZ"/>
                 </w:rPr>
               </w:pPr>
-              <w:hyperlink w:anchor="_Toc406166934" w:history="1">
+              <w:hyperlink w:anchor="_Toc406335258" w:history="1">
                 <w:r>
                   <w:rPr>
                     <w:rStyle w:val="Hypertextovodkaz"/>
@@ -2094,6 +1993,7 @@
                 <w:r>
                   <w:rPr>
                     <w:noProof/>
+                    <w:color w:val="auto"/>
                     <w:lang w:val="cs-CZ" w:eastAsia="cs-CZ"/>
                   </w:rPr>
                   <w:tab/>
@@ -2104,21 +2004,100 @@
                     <w:noProof/>
                     <w:lang w:val="cs-CZ"/>
                   </w:rPr>
+                  <w:t>ZÁVĚR</w:t>
+                </w:r>
+                <w:r>
+                  <w:rPr>
+                    <w:noProof/>
+                    <w:webHidden/>
+                  </w:rPr>
+                  <w:tab/>
+                </w:r>
+                <w:r>
+                  <w:rPr>
+                    <w:noProof/>
+                    <w:webHidden/>
+                  </w:rPr>
+                  <w:fldChar w:fldCharType="begin"/>
+                </w:r>
+                <w:r>
+                  <w:rPr>
+                    <w:noProof/>
+                    <w:webHidden/>
+                  </w:rPr>
+                  <w:instrText xml:space="preserve"> PAGEREF _Toc406335258 \h </w:instrText>
+                </w:r>
+                <w:r>
+                  <w:rPr>
+                    <w:noProof/>
+                    <w:webHidden/>
+                  </w:rPr>
+                </w:r>
+                <w:r>
+                  <w:rPr>
+                    <w:noProof/>
+                    <w:webHidden/>
+                  </w:rPr>
+                  <w:fldChar w:fldCharType="separate"/>
+                </w:r>
+                <w:r>
+                  <w:rPr>
+                    <w:noProof/>
+                    <w:webHidden/>
+                  </w:rPr>
+                  <w:t>12</w:t>
+                </w:r>
+                <w:r>
+                  <w:rPr>
+                    <w:noProof/>
+                    <w:webHidden/>
+                  </w:rPr>
+                  <w:fldChar w:fldCharType="end"/>
+                </w:r>
+              </w:hyperlink>
+            </w:p>
+            <w:p>
+              <w:pPr>
+                <w:pStyle w:val="Obsah1"/>
+                <w:tabs>
+                  <w:tab w:val="left" w:pos="440"/>
+                  <w:tab w:val="right" w:leader="dot" w:pos="9062"/>
+                </w:tabs>
+                <w:rPr>
+                  <w:noProof/>
+                  <w:color w:val="auto"/>
+                  <w:lang w:val="cs-CZ" w:eastAsia="cs-CZ"/>
+                </w:rPr>
+              </w:pPr>
+              <w:hyperlink w:anchor="_Toc406335259" w:history="1">
+                <w:r>
+                  <w:rPr>
+                    <w:rStyle w:val="Hypertextovodkaz"/>
+                    <w:noProof/>
+                    <w:lang w:val="cs-CZ"/>
+                  </w:rPr>
+                  <w:t>6</w:t>
+                </w:r>
+                <w:r>
+                  <w:rPr>
+                    <w:noProof/>
+                    <w:color w:val="auto"/>
+                    <w:lang w:val="cs-CZ" w:eastAsia="cs-CZ"/>
+                  </w:rPr>
+                  <w:tab/>
+                </w:r>
+                <w:r>
+                  <w:rPr>
+                    <w:rStyle w:val="Hypertextovodkaz"/>
+                    <w:noProof/>
+                    <w:lang w:val="cs-CZ"/>
+                  </w:rPr>
                   <w:t>PŘÍLOHY</w:t>
                 </w:r>
                 <w:r>
                   <w:rPr>
-                    <w:rStyle w:val="Hypertextovodkaz"/>
-                    <w:noProof/>
-                    <w:lang w:val="cs-CZ"/>
-                  </w:rPr>
-                  <w:t xml:space="preserve"> </w:t>
-                </w:r>
-                <w:r>
-                  <w:rPr>
-                    <w:noProof/>
-                    <w:webHidden/>
-                    <w:lang w:val="cs-CZ"/>
+                    <w:noProof/>
+                    <w:webHidden/>
                   </w:rPr>
                   <w:tab/>
                 </w:r>
@@ -2126,7 +2105,6 @@
                   <w:rPr>
                     <w:noProof/>
                     <w:webHidden/>
-                    <w:lang w:val="cs-CZ"/>
                   </w:rPr>
                   <w:fldChar w:fldCharType="begin"/>
                 </w:r>
@@ -2134,22 +2112,19 @@
                   <w:rPr>
                     <w:noProof/>
                     <w:webHidden/>
-                    <w:lang w:val="cs-CZ"/>
-                  </w:rPr>
-                  <w:instrText xml:space="preserve"> PAGEREF _Toc406166934 \h </w:instrText>
-                </w:r>
-                <w:r>
-                  <w:rPr>
-                    <w:noProof/>
-                    <w:webHidden/>
-                    <w:lang w:val="cs-CZ"/>
-                  </w:rPr>
-                </w:r>
-                <w:r>
-                  <w:rPr>
-                    <w:noProof/>
-                    <w:webHidden/>
-                    <w:lang w:val="cs-CZ"/>
+                  </w:rPr>
+                  <w:instrText xml:space="preserve"> PAGEREF _Toc406335259 \h </w:instrText>
+                </w:r>
+                <w:r>
+                  <w:rPr>
+                    <w:noProof/>
+                    <w:webHidden/>
+                  </w:rPr>
+                </w:r>
+                <w:r>
+                  <w:rPr>
+                    <w:noProof/>
+                    <w:webHidden/>
                   </w:rPr>
                   <w:fldChar w:fldCharType="separate"/>
                 </w:r>
@@ -2157,15 +2132,13 @@
                   <w:rPr>
                     <w:noProof/>
                     <w:webHidden/>
-                    <w:lang w:val="cs-CZ"/>
-                  </w:rPr>
-                  <w:t>9</w:t>
-                </w:r>
-                <w:r>
-                  <w:rPr>
-                    <w:noProof/>
-                    <w:webHidden/>
-                    <w:lang w:val="cs-CZ"/>
+                  </w:rPr>
+                  <w:t>13</w:t>
+                </w:r>
+                <w:r>
+                  <w:rPr>
+                    <w:noProof/>
+                    <w:webHidden/>
                   </w:rPr>
                   <w:fldChar w:fldCharType="end"/>
                 </w:r>
@@ -2174,23 +2147,29 @@
             <w:p>
               <w:pPr>
                 <w:pStyle w:val="Obsah2"/>
+                <w:tabs>
+                  <w:tab w:val="left" w:pos="880"/>
+                  <w:tab w:val="right" w:leader="dot" w:pos="9062"/>
+                </w:tabs>
                 <w:rPr>
                   <w:noProof/>
+                  <w:color w:val="auto"/>
                   <w:lang w:val="cs-CZ" w:eastAsia="cs-CZ"/>
                 </w:rPr>
               </w:pPr>
-              <w:hyperlink w:anchor="_Toc406166935" w:history="1">
+              <w:hyperlink w:anchor="_Toc406335260" w:history="1">
                 <w:r>
                   <w:rPr>
                     <w:rStyle w:val="Hypertextovodkaz"/>
                     <w:noProof/>
                     <w:lang w:val="cs-CZ"/>
                   </w:rPr>
-                  <w:t>5.1</w:t>
-                </w:r>
-                <w:r>
-                  <w:rPr>
-                    <w:noProof/>
+                  <w:t>6.1</w:t>
+                </w:r>
+                <w:r>
+                  <w:rPr>
+                    <w:noProof/>
+                    <w:color w:val="auto"/>
                     <w:lang w:val="cs-CZ" w:eastAsia="cs-CZ"/>
                   </w:rPr>
                   <w:tab/>
@@ -2205,17 +2184,8 @@
                 </w:r>
                 <w:r>
                   <w:rPr>
-                    <w:rStyle w:val="Hypertextovodkaz"/>
-                    <w:noProof/>
-                    <w:lang w:val="cs-CZ"/>
-                  </w:rPr>
-                  <w:t xml:space="preserve"> </w:t>
-                </w:r>
-                <w:r>
-                  <w:rPr>
-                    <w:noProof/>
-                    <w:webHidden/>
-                    <w:lang w:val="cs-CZ"/>
+                    <w:noProof/>
+                    <w:webHidden/>
                   </w:rPr>
                   <w:tab/>
                 </w:r>
@@ -2223,7 +2193,6 @@
                   <w:rPr>
                     <w:noProof/>
                     <w:webHidden/>
-                    <w:lang w:val="cs-CZ"/>
                   </w:rPr>
                   <w:fldChar w:fldCharType="begin"/>
                 </w:r>
@@ -2231,22 +2200,19 @@
                   <w:rPr>
                     <w:noProof/>
                     <w:webHidden/>
-                    <w:lang w:val="cs-CZ"/>
-                  </w:rPr>
-                  <w:instrText xml:space="preserve"> PAGEREF _Toc406166935 \h </w:instrText>
-                </w:r>
-                <w:r>
-                  <w:rPr>
-                    <w:noProof/>
-                    <w:webHidden/>
-                    <w:lang w:val="cs-CZ"/>
-                  </w:rPr>
-                </w:r>
-                <w:r>
-                  <w:rPr>
-                    <w:noProof/>
-                    <w:webHidden/>
-                    <w:lang w:val="cs-CZ"/>
+                  </w:rPr>
+                  <w:instrText xml:space="preserve"> PAGEREF _Toc406335260 \h </w:instrText>
+                </w:r>
+                <w:r>
+                  <w:rPr>
+                    <w:noProof/>
+                    <w:webHidden/>
+                  </w:rPr>
+                </w:r>
+                <w:r>
+                  <w:rPr>
+                    <w:noProof/>
+                    <w:webHidden/>
                   </w:rPr>
                   <w:fldChar w:fldCharType="separate"/>
                 </w:r>
@@ -2254,15 +2220,13 @@
                   <w:rPr>
                     <w:noProof/>
                     <w:webHidden/>
-                    <w:lang w:val="cs-CZ"/>
-                  </w:rPr>
-                  <w:t>9</w:t>
-                </w:r>
-                <w:r>
-                  <w:rPr>
-                    <w:noProof/>
-                    <w:webHidden/>
-                    <w:lang w:val="cs-CZ"/>
+                  </w:rPr>
+                  <w:t>13</w:t>
+                </w:r>
+                <w:r>
+                  <w:rPr>
+                    <w:noProof/>
+                    <w:webHidden/>
                   </w:rPr>
                   <w:fldChar w:fldCharType="end"/>
                 </w:r>
@@ -2271,23 +2235,29 @@
             <w:p>
               <w:pPr>
                 <w:pStyle w:val="Obsah2"/>
+                <w:tabs>
+                  <w:tab w:val="left" w:pos="880"/>
+                  <w:tab w:val="right" w:leader="dot" w:pos="9062"/>
+                </w:tabs>
                 <w:rPr>
                   <w:noProof/>
+                  <w:color w:val="auto"/>
                   <w:lang w:val="cs-CZ" w:eastAsia="cs-CZ"/>
                 </w:rPr>
               </w:pPr>
-              <w:hyperlink w:anchor="_Toc406166936" w:history="1">
+              <w:hyperlink w:anchor="_Toc406335261" w:history="1">
                 <w:r>
                   <w:rPr>
                     <w:rStyle w:val="Hypertextovodkaz"/>
                     <w:noProof/>
                     <w:lang w:val="cs-CZ"/>
                   </w:rPr>
-                  <w:t>5.2</w:t>
-                </w:r>
-                <w:r>
-                  <w:rPr>
-                    <w:noProof/>
+                  <w:t>6.2</w:t>
+                </w:r>
+                <w:r>
+                  <w:rPr>
+                    <w:noProof/>
+                    <w:color w:val="auto"/>
                     <w:lang w:val="cs-CZ" w:eastAsia="cs-CZ"/>
                   </w:rPr>
                   <w:tab/>
@@ -2302,17 +2272,8 @@
                 </w:r>
                 <w:r>
                   <w:rPr>
-                    <w:rStyle w:val="Hypertextovodkaz"/>
-                    <w:noProof/>
-                    <w:lang w:val="cs-CZ"/>
-                  </w:rPr>
-                  <w:t xml:space="preserve"> </w:t>
-                </w:r>
-                <w:r>
-                  <w:rPr>
-                    <w:noProof/>
-                    <w:webHidden/>
-                    <w:lang w:val="cs-CZ"/>
+                    <w:noProof/>
+                    <w:webHidden/>
                   </w:rPr>
                   <w:tab/>
                 </w:r>
@@ -2320,7 +2281,6 @@
                   <w:rPr>
                     <w:noProof/>
                     <w:webHidden/>
-                    <w:lang w:val="cs-CZ"/>
                   </w:rPr>
                   <w:fldChar w:fldCharType="begin"/>
                 </w:r>
@@ -2328,22 +2288,19 @@
                   <w:rPr>
                     <w:noProof/>
                     <w:webHidden/>
-                    <w:lang w:val="cs-CZ"/>
-                  </w:rPr>
-                  <w:instrText xml:space="preserve"> PAGEREF _Toc406166936 \h </w:instrText>
-                </w:r>
-                <w:r>
-                  <w:rPr>
-                    <w:noProof/>
-                    <w:webHidden/>
-                    <w:lang w:val="cs-CZ"/>
-                  </w:rPr>
-                </w:r>
-                <w:r>
-                  <w:rPr>
-                    <w:noProof/>
-                    <w:webHidden/>
-                    <w:lang w:val="cs-CZ"/>
+                  </w:rPr>
+                  <w:instrText xml:space="preserve"> PAGEREF _Toc406335261 \h </w:instrText>
+                </w:r>
+                <w:r>
+                  <w:rPr>
+                    <w:noProof/>
+                    <w:webHidden/>
+                  </w:rPr>
+                </w:r>
+                <w:r>
+                  <w:rPr>
+                    <w:noProof/>
+                    <w:webHidden/>
                   </w:rPr>
                   <w:fldChar w:fldCharType="separate"/>
                 </w:r>
@@ -2351,15 +2308,13 @@
                   <w:rPr>
                     <w:noProof/>
                     <w:webHidden/>
-                    <w:lang w:val="cs-CZ"/>
-                  </w:rPr>
-                  <w:t>9</w:t>
-                </w:r>
-                <w:r>
-                  <w:rPr>
-                    <w:noProof/>
-                    <w:webHidden/>
-                    <w:lang w:val="cs-CZ"/>
+                  </w:rPr>
+                  <w:t>13</w:t>
+                </w:r>
+                <w:r>
+                  <w:rPr>
+                    <w:noProof/>
+                    <w:webHidden/>
                   </w:rPr>
                   <w:fldChar w:fldCharType="end"/>
                 </w:r>
@@ -2368,23 +2323,29 @@
             <w:p>
               <w:pPr>
                 <w:pStyle w:val="Obsah2"/>
+                <w:tabs>
+                  <w:tab w:val="left" w:pos="880"/>
+                  <w:tab w:val="right" w:leader="dot" w:pos="9062"/>
+                </w:tabs>
                 <w:rPr>
                   <w:noProof/>
+                  <w:color w:val="auto"/>
                   <w:lang w:val="cs-CZ" w:eastAsia="cs-CZ"/>
                 </w:rPr>
               </w:pPr>
-              <w:hyperlink w:anchor="_Toc406166937" w:history="1">
+              <w:hyperlink w:anchor="_Toc406335262" w:history="1">
                 <w:r>
                   <w:rPr>
                     <w:rStyle w:val="Hypertextovodkaz"/>
                     <w:noProof/>
                     <w:lang w:val="cs-CZ"/>
                   </w:rPr>
-                  <w:t>5.3</w:t>
-                </w:r>
-                <w:r>
-                  <w:rPr>
-                    <w:noProof/>
+                  <w:t>6.3</w:t>
+                </w:r>
+                <w:r>
+                  <w:rPr>
+                    <w:noProof/>
+                    <w:color w:val="auto"/>
                     <w:lang w:val="cs-CZ" w:eastAsia="cs-CZ"/>
                   </w:rPr>
                   <w:tab/>
@@ -2399,17 +2360,8 @@
                 </w:r>
                 <w:r>
                   <w:rPr>
-                    <w:rStyle w:val="Hypertextovodkaz"/>
-                    <w:noProof/>
-                    <w:lang w:val="cs-CZ"/>
-                  </w:rPr>
-                  <w:t xml:space="preserve"> </w:t>
-                </w:r>
-                <w:r>
-                  <w:rPr>
-                    <w:noProof/>
-                    <w:webHidden/>
-                    <w:lang w:val="cs-CZ"/>
+                    <w:noProof/>
+                    <w:webHidden/>
                   </w:rPr>
                   <w:tab/>
                 </w:r>
@@ -2417,7 +2369,6 @@
                   <w:rPr>
                     <w:noProof/>
                     <w:webHidden/>
-                    <w:lang w:val="cs-CZ"/>
                   </w:rPr>
                   <w:fldChar w:fldCharType="begin"/>
                 </w:r>
@@ -2425,22 +2376,19 @@
                   <w:rPr>
                     <w:noProof/>
                     <w:webHidden/>
-                    <w:lang w:val="cs-CZ"/>
-                  </w:rPr>
-                  <w:instrText xml:space="preserve"> PAGEREF _Toc406166937 \h </w:instrText>
-                </w:r>
-                <w:r>
-                  <w:rPr>
-                    <w:noProof/>
-                    <w:webHidden/>
-                    <w:lang w:val="cs-CZ"/>
-                  </w:rPr>
-                </w:r>
-                <w:r>
-                  <w:rPr>
-                    <w:noProof/>
-                    <w:webHidden/>
-                    <w:lang w:val="cs-CZ"/>
+                  </w:rPr>
+                  <w:instrText xml:space="preserve"> PAGEREF _Toc406335262 \h </w:instrText>
+                </w:r>
+                <w:r>
+                  <w:rPr>
+                    <w:noProof/>
+                    <w:webHidden/>
+                  </w:rPr>
+                </w:r>
+                <w:r>
+                  <w:rPr>
+                    <w:noProof/>
+                    <w:webHidden/>
                   </w:rPr>
                   <w:fldChar w:fldCharType="separate"/>
                 </w:r>
@@ -2448,15 +2396,13 @@
                   <w:rPr>
                     <w:noProof/>
                     <w:webHidden/>
-                    <w:lang w:val="cs-CZ"/>
-                  </w:rPr>
-                  <w:t>9</w:t>
-                </w:r>
-                <w:r>
-                  <w:rPr>
-                    <w:noProof/>
-                    <w:webHidden/>
-                    <w:lang w:val="cs-CZ"/>
+                  </w:rPr>
+                  <w:t>13</w:t>
+                </w:r>
+                <w:r>
+                  <w:rPr>
+                    <w:noProof/>
+                    <w:webHidden/>
                   </w:rPr>
                   <w:fldChar w:fldCharType="end"/>
                 </w:r>
@@ -2465,12 +2411,16 @@
             <w:p>
               <w:pPr>
                 <w:pStyle w:val="Obsah1"/>
+                <w:tabs>
+                  <w:tab w:val="right" w:leader="dot" w:pos="9062"/>
+                </w:tabs>
                 <w:rPr>
                   <w:noProof/>
+                  <w:color w:val="auto"/>
                   <w:lang w:val="cs-CZ" w:eastAsia="cs-CZ"/>
                 </w:rPr>
               </w:pPr>
-              <w:hyperlink w:anchor="_Toc406166938" w:history="1">
+              <w:hyperlink w:anchor="_Toc406335263" w:history="1">
                 <w:r>
                   <w:rPr>
                     <w:rStyle w:val="Hypertextovodkaz"/>
@@ -2481,17 +2431,8 @@
                 </w:r>
                 <w:r>
                   <w:rPr>
-                    <w:rStyle w:val="Hypertextovodkaz"/>
-                    <w:noProof/>
-                    <w:lang w:val="cs-CZ"/>
-                  </w:rPr>
-                  <w:t xml:space="preserve"> </w:t>
-                </w:r>
-                <w:r>
-                  <w:rPr>
-                    <w:noProof/>
-                    <w:webHidden/>
-                    <w:lang w:val="cs-CZ"/>
+                    <w:noProof/>
+                    <w:webHidden/>
                   </w:rPr>
                   <w:tab/>
                 </w:r>
@@ -2499,7 +2440,6 @@
                   <w:rPr>
                     <w:noProof/>
                     <w:webHidden/>
-                    <w:lang w:val="cs-CZ"/>
                   </w:rPr>
                   <w:fldChar w:fldCharType="begin"/>
                 </w:r>
@@ -2507,22 +2447,19 @@
                   <w:rPr>
                     <w:noProof/>
                     <w:webHidden/>
-                    <w:lang w:val="cs-CZ"/>
-                  </w:rPr>
-                  <w:instrText xml:space="preserve"> PAGEREF _Toc406166938 \h </w:instrText>
-                </w:r>
-                <w:r>
-                  <w:rPr>
-                    <w:noProof/>
-                    <w:webHidden/>
-                    <w:lang w:val="cs-CZ"/>
-                  </w:rPr>
-                </w:r>
-                <w:r>
-                  <w:rPr>
-                    <w:noProof/>
-                    <w:webHidden/>
-                    <w:lang w:val="cs-CZ"/>
+                  </w:rPr>
+                  <w:instrText xml:space="preserve"> PAGEREF _Toc406335263 \h </w:instrText>
+                </w:r>
+                <w:r>
+                  <w:rPr>
+                    <w:noProof/>
+                    <w:webHidden/>
+                  </w:rPr>
+                </w:r>
+                <w:r>
+                  <w:rPr>
+                    <w:noProof/>
+                    <w:webHidden/>
                   </w:rPr>
                   <w:fldChar w:fldCharType="separate"/>
                 </w:r>
@@ -2530,15 +2467,13 @@
                   <w:rPr>
                     <w:noProof/>
                     <w:webHidden/>
-                    <w:lang w:val="cs-CZ"/>
-                  </w:rPr>
-                  <w:t>10</w:t>
-                </w:r>
-                <w:r>
-                  <w:rPr>
-                    <w:noProof/>
-                    <w:webHidden/>
-                    <w:lang w:val="cs-CZ"/>
+                  </w:rPr>
+                  <w:t>14</w:t>
+                </w:r>
+                <w:r>
+                  <w:rPr>
+                    <w:noProof/>
+                    <w:webHidden/>
                   </w:rPr>
                   <w:fldChar w:fldCharType="end"/>
                 </w:r>
@@ -2686,7 +2621,7 @@
         </w:rPr>
       </w:pPr>
       <w:bookmarkStart w:id="4" w:name="_Toc405189367"/>
-      <w:bookmarkStart w:id="5" w:name="_Toc406166916"/>
+      <w:bookmarkStart w:id="5" w:name="_Toc406335240"/>
       <w:r>
         <w:rPr>
           <w:lang w:val="cs-CZ"/>
@@ -2749,31 +2684,17 @@
     </w:p>
     <w:p>
       <w:pPr>
-        <w:rPr>
-          <w:lang w:val="cs-CZ"/>
-        </w:rPr>
-      </w:pPr>
-      <w:r>
-        <w:rPr>
-          <w:lang w:val="cs-CZ"/>
-        </w:rPr>
-        <w:br w:type="page"/>
-      </w:r>
-    </w:p>
-    <w:p>
-      <w:pPr>
         <w:pStyle w:val="Nadpis1"/>
         <w:rPr>
           <w:lang w:val="cs-CZ"/>
         </w:rPr>
       </w:pPr>
       <w:bookmarkStart w:id="6" w:name="_Toc405189368"/>
-      <w:bookmarkStart w:id="7" w:name="_Toc406166917"/>
-      <w:r>
-        <w:rPr>
-          <w:lang w:val="cs-CZ"/>
-        </w:rPr>
-        <w:lastRenderedPageBreak/>
+      <w:bookmarkStart w:id="7" w:name="_Toc406335241"/>
+      <w:r>
+        <w:rPr>
+          <w:lang w:val="cs-CZ"/>
+        </w:rPr>
         <w:t>2</w:t>
       </w:r>
       <w:r>
@@ -2852,6 +2773,10 @@
     <w:p>
       <w:pPr>
         <w:pStyle w:val="Odstavecseseznamem"/>
+        <w:numPr>
+          <w:ilvl w:val="0"/>
+          <w:numId w:val="6"/>
+        </w:numPr>
         <w:rPr>
           <w:lang w:val="cs-CZ"/>
         </w:rPr>
@@ -2899,6 +2824,10 @@
     <w:p>
       <w:pPr>
         <w:pStyle w:val="Odstavecseseznamem"/>
+        <w:numPr>
+          <w:ilvl w:val="0"/>
+          <w:numId w:val="6"/>
+        </w:numPr>
         <w:rPr>
           <w:lang w:val="cs-CZ"/>
         </w:rPr>
@@ -2935,6 +2864,10 @@
     <w:p>
       <w:pPr>
         <w:pStyle w:val="Odstavecseseznamem"/>
+        <w:numPr>
+          <w:ilvl w:val="0"/>
+          <w:numId w:val="6"/>
+        </w:numPr>
         <w:rPr>
           <w:lang w:val="cs-CZ"/>
         </w:rPr>
@@ -2996,18 +2929,16 @@
         </w:rPr>
         <w:t>Program načítá zdrojový soubor jako parametr příkazové řádky a vyhodnotí, zdali je kód syntakticky i sémanticky v pořádku, a jestliže ano, provede kód. V případě chyby vrací jako návratovou hodnotu kód chyby definovaný zadáním projektu.</w:t>
       </w:r>
-    </w:p>
-    <w:p>
-      <w:pPr>
-        <w:rPr>
-          <w:lang w:val="cs-CZ"/>
-        </w:rPr>
-      </w:pPr>
-      <w:r>
-        <w:rPr>
-          <w:lang w:val="cs-CZ"/>
-        </w:rPr>
-        <w:tab/>
+      <w:r>
+        <w:rPr>
+          <w:lang w:val="cs-CZ"/>
+        </w:rPr>
+        <w:t xml:space="preserve"> </w:t>
+      </w:r>
+      <w:r>
+        <w:rPr>
+          <w:lang w:val="cs-CZ"/>
+        </w:rPr>
         <w:t xml:space="preserve">Překladač umí pracovat s datovými typy </w:t>
       </w:r>
       <w:proofErr w:type="spellStart"/>
@@ -3133,6 +3064,7 @@
         </w:rPr>
         <w:t xml:space="preserve"> a cyklus </w:t>
       </w:r>
+      <w:proofErr w:type="spellStart"/>
       <w:r>
         <w:rPr>
           <w:b/>
@@ -3140,6 +3072,7 @@
         </w:rPr>
         <w:t>while</w:t>
       </w:r>
+      <w:proofErr w:type="spellEnd"/>
       <w:r>
         <w:rPr>
           <w:lang w:val="cs-CZ"/>
@@ -3156,6 +3089,10 @@
     <w:p>
       <w:pPr>
         <w:pStyle w:val="Odstavecseseznamem"/>
+        <w:numPr>
+          <w:ilvl w:val="0"/>
+          <w:numId w:val="5"/>
+        </w:numPr>
         <w:rPr>
           <w:lang w:val="cs-CZ"/>
         </w:rPr>
@@ -3179,6 +3116,10 @@
     <w:p>
       <w:pPr>
         <w:pStyle w:val="Odstavecseseznamem"/>
+        <w:numPr>
+          <w:ilvl w:val="0"/>
+          <w:numId w:val="5"/>
+        </w:numPr>
         <w:rPr>
           <w:lang w:val="cs-CZ"/>
         </w:rPr>
@@ -3200,6 +3141,10 @@
     <w:p>
       <w:pPr>
         <w:pStyle w:val="Odstavecseseznamem"/>
+        <w:numPr>
+          <w:ilvl w:val="0"/>
+          <w:numId w:val="5"/>
+        </w:numPr>
         <w:rPr>
           <w:lang w:val="cs-CZ"/>
         </w:rPr>
@@ -3219,10 +3164,20 @@
         </w:rPr>
         <w:t xml:space="preserve"> – vyhledá ve vstupním řetězci první výskyt zadaného podřetězce, vrací jeho pozici</w:t>
       </w:r>
+      <w:r>
+        <w:rPr>
+          <w:lang w:val="cs-CZ"/>
+        </w:rPr>
+        <w:t xml:space="preserve"> (počítáno od 1)</w:t>
+      </w:r>
     </w:p>
     <w:p>
       <w:pPr>
         <w:pStyle w:val="Odstavecseseznamem"/>
+        <w:numPr>
+          <w:ilvl w:val="0"/>
+          <w:numId w:val="5"/>
+        </w:numPr>
         <w:rPr>
           <w:lang w:val="cs-CZ"/>
         </w:rPr>
@@ -3243,31 +3198,17 @@
     </w:p>
     <w:p>
       <w:pPr>
-        <w:rPr>
-          <w:lang w:val="cs-CZ"/>
-        </w:rPr>
-      </w:pPr>
-      <w:r>
-        <w:rPr>
-          <w:lang w:val="cs-CZ"/>
-        </w:rPr>
-        <w:br w:type="page"/>
-      </w:r>
-    </w:p>
-    <w:p>
-      <w:pPr>
         <w:pStyle w:val="Nadpis1"/>
         <w:rPr>
           <w:lang w:val="cs-CZ"/>
         </w:rPr>
       </w:pPr>
       <w:bookmarkStart w:id="8" w:name="_Toc405189369"/>
-      <w:bookmarkStart w:id="9" w:name="_Toc406166918"/>
-      <w:r>
-        <w:rPr>
-          <w:lang w:val="cs-CZ"/>
-        </w:rPr>
-        <w:lastRenderedPageBreak/>
+      <w:bookmarkStart w:id="9" w:name="_Toc406335242"/>
+      <w:r>
+        <w:rPr>
+          <w:lang w:val="cs-CZ"/>
+        </w:rPr>
         <w:t>3</w:t>
       </w:r>
       <w:r>
@@ -3293,7 +3234,7 @@
         </w:rPr>
       </w:pPr>
       <w:bookmarkStart w:id="10" w:name="_Toc405189371"/>
-      <w:bookmarkStart w:id="11" w:name="_Toc406166919"/>
+      <w:bookmarkStart w:id="11" w:name="_Toc406335243"/>
       <w:r>
         <w:rPr>
           <w:lang w:val="cs-CZ"/>
@@ -3332,7 +3273,7 @@
         </w:rPr>
       </w:pPr>
       <w:bookmarkStart w:id="12" w:name="_Toc405189372"/>
-      <w:bookmarkStart w:id="13" w:name="_Toc406166920"/>
+      <w:bookmarkStart w:id="13" w:name="_Toc406335244"/>
       <w:r>
         <w:rPr>
           <w:rStyle w:val="Nadpis3Char"/>
@@ -3393,7 +3334,7 @@
     <w:p>
       <w:pPr>
         <w:spacing w:after="0"/>
-        <w:ind w:firstLine="360"/>
+        <w:ind w:firstLine="709"/>
         <w:jc w:val="both"/>
         <w:rPr>
           <w:lang w:val="cs-CZ"/>
@@ -3427,7 +3368,7 @@
     <w:p>
       <w:pPr>
         <w:spacing w:after="0"/>
-        <w:ind w:firstLine="360"/>
+        <w:ind w:firstLine="709"/>
         <w:jc w:val="both"/>
         <w:rPr>
           <w:lang w:val="cs-CZ"/>
@@ -3448,7 +3389,7 @@
     </w:p>
     <w:p>
       <w:pPr>
-        <w:ind w:firstLine="360"/>
+        <w:ind w:firstLine="709"/>
         <w:jc w:val="both"/>
         <w:rPr>
           <w:lang w:val="cs-CZ"/>
@@ -3547,148 +3488,14 @@
           <w:lang w:val="cs-CZ"/>
         </w:rPr>
       </w:pPr>
-    </w:p>
-    <w:p>
-      <w:pPr>
-        <w:rPr>
-          <w:lang w:val="cs-CZ"/>
-        </w:rPr>
-      </w:pPr>
-    </w:p>
-    <w:p>
-      <w:pPr>
-        <w:rPr>
-          <w:lang w:val="cs-CZ"/>
-        </w:rPr>
-      </w:pPr>
-    </w:p>
-    <w:p>
-      <w:pPr>
-        <w:rPr>
-          <w:lang w:val="cs-CZ"/>
-        </w:rPr>
-      </w:pPr>
-    </w:p>
-    <w:p>
-      <w:pPr>
-        <w:rPr>
-          <w:lang w:val="cs-CZ"/>
-        </w:rPr>
-      </w:pPr>
-    </w:p>
-    <w:p>
-      <w:pPr>
-        <w:rPr>
-          <w:lang w:val="cs-CZ"/>
-        </w:rPr>
-      </w:pPr>
-    </w:p>
-    <w:p>
-      <w:pPr>
-        <w:rPr>
-          <w:lang w:val="cs-CZ"/>
-        </w:rPr>
-      </w:pPr>
-    </w:p>
-    <w:p>
-      <w:pPr>
-        <w:rPr>
-          <w:lang w:val="cs-CZ"/>
-        </w:rPr>
-      </w:pPr>
-    </w:p>
-    <w:p>
-      <w:pPr>
-        <w:rPr>
-          <w:lang w:val="cs-CZ"/>
-        </w:rPr>
-      </w:pPr>
-    </w:p>
-    <w:p>
-      <w:pPr>
-        <w:rPr>
-          <w:lang w:val="cs-CZ"/>
-        </w:rPr>
-      </w:pPr>
-    </w:p>
-    <w:p>
-      <w:pPr>
-        <w:rPr>
-          <w:lang w:val="cs-CZ"/>
-        </w:rPr>
-      </w:pPr>
-    </w:p>
-    <w:p>
-      <w:pPr>
-        <w:rPr>
-          <w:lang w:val="cs-CZ"/>
-        </w:rPr>
-      </w:pPr>
-    </w:p>
-    <w:p>
-      <w:pPr>
-        <w:rPr>
-          <w:lang w:val="cs-CZ"/>
-        </w:rPr>
-      </w:pPr>
-    </w:p>
-    <w:p>
-      <w:pPr>
-        <w:rPr>
-          <w:lang w:val="cs-CZ"/>
-        </w:rPr>
-      </w:pPr>
-    </w:p>
-    <w:p>
-      <w:pPr>
-        <w:rPr>
-          <w:lang w:val="cs-CZ"/>
-        </w:rPr>
-      </w:pPr>
-    </w:p>
-    <w:p>
-      <w:pPr>
-        <w:rPr>
-          <w:lang w:val="cs-CZ"/>
-        </w:rPr>
-      </w:pPr>
-    </w:p>
-    <w:p>
-      <w:pPr>
-        <w:rPr>
-          <w:lang w:val="cs-CZ"/>
-        </w:rPr>
-      </w:pPr>
-    </w:p>
-    <w:p>
-      <w:pPr>
-        <w:rPr>
-          <w:lang w:val="cs-CZ"/>
-        </w:rPr>
-      </w:pPr>
-    </w:p>
-    <w:p>
-      <w:pPr>
-        <w:rPr>
-          <w:lang w:val="cs-CZ"/>
-        </w:rPr>
-      </w:pPr>
-    </w:p>
-    <w:p>
-      <w:pPr>
-        <w:rPr>
-          <w:b/>
-          <w:sz w:val="28"/>
-          <w:lang w:val="cs-CZ"/>
-        </w:rPr>
-      </w:pPr>
       <w:r>
         <w:rPr>
           <w:b/>
           <w:sz w:val="24"/>
           <w:lang w:val="cs-CZ"/>
         </w:rPr>
-        <w:t>Hlavní tělo konečného automatu</w:t>
+        <w:lastRenderedPageBreak/>
+        <w:t>H</w:t>
       </w:r>
       <w:r>
         <w:rPr>
@@ -3696,7 +3503,7 @@
           <w:sz w:val="24"/>
           <w:lang w:val="cs-CZ"/>
         </w:rPr>
-        <w:t>:</w:t>
+        <w:t>lavní tělo konečného automatu</w:t>
       </w:r>
       <w:r>
         <w:rPr>
@@ -3704,15 +3511,8 @@
           <w:sz w:val="24"/>
           <w:lang w:val="cs-CZ"/>
         </w:rPr>
-        <w:t xml:space="preserve"> </w:t>
-      </w:r>
-    </w:p>
-    <w:p>
-      <w:pPr>
-        <w:rPr>
-          <w:lang w:val="cs-CZ"/>
-        </w:rPr>
-      </w:pPr>
+        <w:t>:</w:t>
+      </w:r>
     </w:p>
     <w:p>
       <w:pPr>
@@ -3726,13 +3526,13 @@
           <w:lang w:val="cs-CZ" w:eastAsia="cs-CZ"/>
         </w:rPr>
         <w:drawing>
-          <wp:anchor distT="0" distB="0" distL="114300" distR="114300" simplePos="0" relativeHeight="251660288" behindDoc="1" locked="0" layoutInCell="1" allowOverlap="1">
+          <wp:anchor distT="0" distB="0" distL="114300" distR="114300" simplePos="0" relativeHeight="251661312" behindDoc="1" locked="0" layoutInCell="1" allowOverlap="1">
             <wp:simplePos x="0" y="0"/>
             <wp:positionH relativeFrom="column">
-              <wp:posOffset>-71120</wp:posOffset>
+              <wp:posOffset>62230</wp:posOffset>
             </wp:positionH>
             <wp:positionV relativeFrom="paragraph">
-              <wp:posOffset>74930</wp:posOffset>
+              <wp:posOffset>83185</wp:posOffset>
             </wp:positionV>
             <wp:extent cx="5762625" cy="7058025"/>
             <wp:effectExtent l="19050" t="0" r="9525" b="0"/>
@@ -3863,6 +3663,13 @@
     </w:p>
     <w:p>
       <w:pPr>
+        <w:rPr>
+          <w:lang w:val="cs-CZ"/>
+        </w:rPr>
+      </w:pPr>
+    </w:p>
+    <w:p>
+      <w:pPr>
         <w:tabs>
           <w:tab w:val="left" w:pos="2730"/>
         </w:tabs>
@@ -3977,6 +3784,7 @@
           <w:sz w:val="24"/>
           <w:lang w:val="cs-CZ" w:eastAsia="cs-CZ"/>
         </w:rPr>
+        <w:lastRenderedPageBreak/>
         <w:drawing>
           <wp:anchor distT="0" distB="0" distL="114300" distR="114300" simplePos="0" relativeHeight="251659264" behindDoc="1" locked="0" layoutInCell="1" allowOverlap="1">
             <wp:simplePos x="0" y="0"/>
@@ -4227,7 +4035,6 @@
         </w:rPr>
       </w:pPr>
       <w:bookmarkStart w:id="14" w:name="_Toc405189373"/>
-      <w:bookmarkStart w:id="15" w:name="_Toc406166921"/>
     </w:p>
     <w:p>
       <w:pPr>
@@ -4237,6 +4044,7 @@
           <w:lang w:val="cs-CZ"/>
         </w:rPr>
       </w:pPr>
+      <w:bookmarkStart w:id="15" w:name="_Toc406335245"/>
       <w:r>
         <w:rPr>
           <w:rStyle w:val="Nadpis3Char"/>
@@ -4297,6 +4105,10 @@
     <w:p>
       <w:pPr>
         <w:pStyle w:val="Odstavecseseznamem"/>
+        <w:numPr>
+          <w:ilvl w:val="0"/>
+          <w:numId w:val="4"/>
+        </w:numPr>
         <w:rPr>
           <w:lang w:val="cs-CZ"/>
         </w:rPr>
@@ -4319,7 +4131,7 @@
         </w:rPr>
       </w:pPr>
       <w:bookmarkStart w:id="17" w:name="_Toc405189375"/>
-      <w:bookmarkStart w:id="18" w:name="_Toc406166922"/>
+      <w:bookmarkStart w:id="18" w:name="_Toc406335246"/>
       <w:r>
         <w:rPr>
           <w:rStyle w:val="Nadpis3Char"/>
@@ -4366,6 +4178,10 @@
     <w:p>
       <w:pPr>
         <w:pStyle w:val="Odstavecseseznamem"/>
+        <w:numPr>
+          <w:ilvl w:val="0"/>
+          <w:numId w:val="4"/>
+        </w:numPr>
         <w:rPr>
           <w:lang w:val="cs-CZ"/>
         </w:rPr>
@@ -4387,7 +4203,7 @@
         </w:rPr>
       </w:pPr>
       <w:bookmarkStart w:id="20" w:name="_Toc405189377"/>
-      <w:bookmarkStart w:id="21" w:name="_Toc406166923"/>
+      <w:bookmarkStart w:id="21" w:name="_Toc406335247"/>
       <w:r>
         <w:rPr>
           <w:lang w:val="cs-CZ"/>
@@ -4423,6 +4239,7 @@
     </w:p>
     <w:p>
       <w:pPr>
+        <w:ind w:firstLine="709"/>
         <w:rPr>
           <w:rStyle w:val="Nadpis3Char"/>
           <w:rFonts w:asciiTheme="minorHAnsi" w:hAnsiTheme="minorHAnsi"/>
@@ -4432,7 +4249,8 @@
         </w:rPr>
       </w:pPr>
       <w:bookmarkStart w:id="22" w:name="_Toc406166924"/>
-      <w:bookmarkStart w:id="23" w:name="_Toc405189378"/>
+      <w:bookmarkStart w:id="23" w:name="_Toc406335248"/>
+      <w:bookmarkStart w:id="24" w:name="_Toc405189378"/>
       <w:r>
         <w:rPr>
           <w:rStyle w:val="Nadpis3Char"/>
@@ -4536,9 +4354,11 @@
         <w:t>aritmetické instrukce, instrukce porovnávání, instrukce vestavěných funkcí a speciální instrukce – například instrukce skoku nebo přiřazení.</w:t>
       </w:r>
       <w:bookmarkEnd w:id="22"/>
-    </w:p>
-    <w:p>
-      <w:pPr>
+      <w:bookmarkEnd w:id="23"/>
+    </w:p>
+    <w:p>
+      <w:pPr>
+        <w:ind w:firstLine="709"/>
         <w:rPr>
           <w:rStyle w:val="Nadpis3Char"/>
           <w:rFonts w:asciiTheme="minorHAnsi" w:hAnsiTheme="minorHAnsi"/>
@@ -4547,7 +4367,8 @@
           <w:lang w:val="cs-CZ"/>
         </w:rPr>
       </w:pPr>
-      <w:bookmarkStart w:id="24" w:name="_Toc406166925"/>
+      <w:bookmarkStart w:id="25" w:name="_Toc406166925"/>
+      <w:bookmarkStart w:id="26" w:name="_Toc406335249"/>
       <w:r>
         <w:rPr>
           <w:rStyle w:val="Nadpis3Char"/>
@@ -4556,10 +4377,10 @@
           <w:sz w:val="24"/>
           <w:lang w:val="cs-CZ"/>
         </w:rPr>
-        <w:lastRenderedPageBreak/>
         <w:t>Interpret nejprve načte jednu instrukci, vykoná ji a načte instrukci následující, dokud není konec programu. Výjimkou je instrukce skoku, která provádí skok v seznamu instrukcí na danou adresu – návěští.</w:t>
       </w:r>
-      <w:bookmarkEnd w:id="24"/>
+      <w:bookmarkEnd w:id="25"/>
+      <w:bookmarkEnd w:id="26"/>
       <w:r>
         <w:rPr>
           <w:rStyle w:val="Nadpis3Char"/>
@@ -4579,13 +4400,14 @@
           <w:lang w:val="cs-CZ"/>
         </w:rPr>
       </w:pPr>
-      <w:bookmarkStart w:id="25" w:name="_Toc406166926"/>
+      <w:bookmarkStart w:id="27" w:name="_Toc406335250"/>
       <w:r>
         <w:rPr>
           <w:rStyle w:val="Nadpis3Char"/>
           <w:sz w:val="24"/>
           <w:lang w:val="cs-CZ"/>
         </w:rPr>
+        <w:lastRenderedPageBreak/>
         <w:t>3.</w:t>
       </w:r>
       <w:r>
@@ -4620,8 +4442,8 @@
         </w:rPr>
         <w:t>Binární</w:t>
       </w:r>
-      <w:bookmarkEnd w:id="23"/>
-      <w:bookmarkEnd w:id="25"/>
+      <w:bookmarkEnd w:id="24"/>
+      <w:bookmarkEnd w:id="27"/>
       <w:r>
         <w:rPr>
           <w:lang w:val="cs-CZ"/>
@@ -4654,6 +4476,10 @@
     <w:p>
       <w:pPr>
         <w:pStyle w:val="Odstavecseseznamem"/>
+        <w:numPr>
+          <w:ilvl w:val="0"/>
+          <w:numId w:val="4"/>
+        </w:numPr>
         <w:rPr>
           <w:lang w:val="cs-CZ"/>
         </w:rPr>
@@ -4672,8 +4498,8 @@
           <w:lang w:val="cs-CZ"/>
         </w:rPr>
       </w:pPr>
-      <w:bookmarkStart w:id="26" w:name="_Toc405189379"/>
-      <w:bookmarkStart w:id="27" w:name="_Toc406166927"/>
+      <w:bookmarkStart w:id="28" w:name="_Toc405189379"/>
+      <w:bookmarkStart w:id="29" w:name="_Toc406335251"/>
       <w:r>
         <w:rPr>
           <w:lang w:val="cs-CZ"/>
@@ -4697,106 +4523,106 @@
           <w:lang w:val="cs-CZ"/>
         </w:rPr>
         <w:t>Speciální techniky</w:t>
-      </w:r>
-      <w:bookmarkEnd w:id="26"/>
-      <w:bookmarkEnd w:id="27"/>
-    </w:p>
-    <w:p>
-      <w:pPr>
-        <w:pStyle w:val="Odstavecseseznamem"/>
-        <w:rPr>
-          <w:lang w:val="cs-CZ"/>
-        </w:rPr>
-      </w:pPr>
-      <w:r>
-        <w:rPr>
-          <w:lang w:val="cs-CZ"/>
-        </w:rPr>
-        <w:t xml:space="preserve">Neustálé vystavení stresu z nestihnutí </w:t>
-      </w:r>
-      <w:proofErr w:type="spellStart"/>
-      <w:r>
-        <w:rPr>
-          <w:lang w:val="cs-CZ"/>
-        </w:rPr>
-        <w:t>deadline</w:t>
-      </w:r>
-      <w:proofErr w:type="spellEnd"/>
-      <w:r>
-        <w:rPr>
-          <w:lang w:val="cs-CZ"/>
-        </w:rPr>
-        <w:t xml:space="preserve"> nepochybně </w:t>
-      </w:r>
-      <w:r>
-        <w:rPr>
-          <w:lang w:val="cs-CZ"/>
-        </w:rPr>
-        <w:t>povede</w:t>
-      </w:r>
-      <w:r>
-        <w:rPr>
-          <w:lang w:val="cs-CZ"/>
-        </w:rPr>
-        <w:t xml:space="preserve"> ke zdárnému dokončení projektu v</w:t>
-      </w:r>
-      <w:r>
-        <w:rPr>
-          <w:lang w:val="cs-CZ"/>
-        </w:rPr>
-        <w:t> </w:t>
-      </w:r>
-      <w:r>
-        <w:rPr>
-          <w:lang w:val="cs-CZ"/>
-        </w:rPr>
-        <w:t>termínu</w:t>
-      </w:r>
-    </w:p>
-    <w:p>
-      <w:pPr>
-        <w:pStyle w:val="Nadpis2"/>
-        <w:rPr>
-          <w:lang w:val="cs-CZ"/>
-        </w:rPr>
-      </w:pPr>
-      <w:bookmarkStart w:id="28" w:name="_Toc405189380"/>
-      <w:bookmarkStart w:id="29" w:name="_Toc406166928"/>
-      <w:r>
-        <w:rPr>
-          <w:lang w:val="cs-CZ"/>
-        </w:rPr>
-        <w:t>3.</w:t>
-      </w:r>
-      <w:r>
-        <w:rPr>
-          <w:lang w:val="cs-CZ"/>
-        </w:rPr>
-        <w:t>3</w:t>
-      </w:r>
-      <w:r>
-        <w:rPr>
-          <w:lang w:val="cs-CZ"/>
-        </w:rPr>
-        <w:tab/>
-      </w:r>
-      <w:r>
-        <w:rPr>
-          <w:lang w:val="cs-CZ"/>
-        </w:rPr>
-        <w:t>Algoritmy</w:t>
       </w:r>
       <w:bookmarkEnd w:id="28"/>
       <w:bookmarkEnd w:id="29"/>
     </w:p>
     <w:p>
       <w:pPr>
+        <w:ind w:firstLine="709"/>
+        <w:rPr>
+          <w:lang w:val="cs-CZ"/>
+        </w:rPr>
+      </w:pPr>
+      <w:r>
+        <w:rPr>
+          <w:lang w:val="cs-CZ"/>
+        </w:rPr>
+        <w:t xml:space="preserve">Neustálé vystavení stresu z nestihnutí </w:t>
+      </w:r>
+      <w:proofErr w:type="spellStart"/>
+      <w:r>
+        <w:rPr>
+          <w:lang w:val="cs-CZ"/>
+        </w:rPr>
+        <w:t>deadline</w:t>
+      </w:r>
+      <w:proofErr w:type="spellEnd"/>
+      <w:r>
+        <w:rPr>
+          <w:lang w:val="cs-CZ"/>
+        </w:rPr>
+        <w:t xml:space="preserve"> nepochybně </w:t>
+      </w:r>
+      <w:r>
+        <w:rPr>
+          <w:lang w:val="cs-CZ"/>
+        </w:rPr>
+        <w:t>povede</w:t>
+      </w:r>
+      <w:r>
+        <w:rPr>
+          <w:lang w:val="cs-CZ"/>
+        </w:rPr>
+        <w:t xml:space="preserve"> ke zdárnému dokončení projektu v</w:t>
+      </w:r>
+      <w:r>
+        <w:rPr>
+          <w:lang w:val="cs-CZ"/>
+        </w:rPr>
+        <w:t> </w:t>
+      </w:r>
+      <w:r>
+        <w:rPr>
+          <w:lang w:val="cs-CZ"/>
+        </w:rPr>
+        <w:t>termínu</w:t>
+      </w:r>
+    </w:p>
+    <w:p>
+      <w:pPr>
+        <w:pStyle w:val="Nadpis2"/>
+        <w:rPr>
+          <w:lang w:val="cs-CZ"/>
+        </w:rPr>
+      </w:pPr>
+      <w:bookmarkStart w:id="30" w:name="_Toc405189380"/>
+      <w:bookmarkStart w:id="31" w:name="_Toc406335252"/>
+      <w:r>
+        <w:rPr>
+          <w:lang w:val="cs-CZ"/>
+        </w:rPr>
+        <w:t>3.</w:t>
+      </w:r>
+      <w:r>
+        <w:rPr>
+          <w:lang w:val="cs-CZ"/>
+        </w:rPr>
+        <w:t>3</w:t>
+      </w:r>
+      <w:r>
+        <w:rPr>
+          <w:lang w:val="cs-CZ"/>
+        </w:rPr>
+        <w:tab/>
+      </w:r>
+      <w:r>
+        <w:rPr>
+          <w:lang w:val="cs-CZ"/>
+        </w:rPr>
+        <w:t>Algoritmy</w:t>
+      </w:r>
+      <w:bookmarkEnd w:id="30"/>
+      <w:bookmarkEnd w:id="31"/>
+    </w:p>
+    <w:p>
+      <w:pPr>
         <w:pStyle w:val="Nadpis3"/>
         <w:rPr>
           <w:lang w:val="cs-CZ"/>
         </w:rPr>
       </w:pPr>
-      <w:bookmarkStart w:id="30" w:name="_Toc406166929"/>
+      <w:bookmarkStart w:id="32" w:name="_Toc406335253"/>
       <w:r>
         <w:rPr>
           <w:lang w:val="cs-CZ"/>
@@ -4835,7 +4661,7 @@
         </w:rPr>
         <w:t xml:space="preserve"> sort</w:t>
       </w:r>
-      <w:bookmarkEnd w:id="30"/>
+      <w:bookmarkEnd w:id="32"/>
     </w:p>
     <w:p>
       <w:pPr>
@@ -4895,18 +4721,17 @@
         </w:rPr>
         <w:t xml:space="preserve"> S každým průchodem se délka kroku půlí.</w:t>
       </w:r>
-    </w:p>
-    <w:p>
-      <w:pPr>
-        <w:rPr>
-          <w:lang w:val="cs-CZ"/>
-        </w:rPr>
-      </w:pPr>
-      <w:r>
-        <w:rPr>
-          <w:lang w:val="cs-CZ"/>
-        </w:rPr>
-        <w:t xml:space="preserve"> Implementace </w:t>
+      <w:r>
+        <w:rPr>
+          <w:lang w:val="cs-CZ"/>
+        </w:rPr>
+        <w:t xml:space="preserve"> </w:t>
+      </w:r>
+      <w:r>
+        <w:rPr>
+          <w:lang w:val="cs-CZ"/>
+        </w:rPr>
+        <w:t xml:space="preserve">Implementace </w:t>
       </w:r>
       <w:r>
         <w:rPr>
@@ -4940,7 +4765,7 @@
           <w:lang w:val="cs-CZ"/>
         </w:rPr>
       </w:pPr>
-      <w:bookmarkStart w:id="31" w:name="_Toc406166930"/>
+      <w:bookmarkStart w:id="33" w:name="_Toc406335254"/>
       <w:r>
         <w:rPr>
           <w:lang w:val="cs-CZ"/>
@@ -5005,7 +4830,7 @@
         </w:rPr>
         <w:t xml:space="preserve"> algoritmus</w:t>
       </w:r>
-      <w:bookmarkEnd w:id="31"/>
+      <w:bookmarkEnd w:id="33"/>
     </w:p>
     <w:p>
       <w:pPr>
@@ -5103,11 +4928,30 @@
         <w:rPr>
           <w:lang w:val="cs-CZ"/>
         </w:rPr>
-        <w:t>pozici nalezeného podřetězce. (Indexováno od 1)</w:t>
-      </w:r>
-    </w:p>
-    <w:p>
-      <w:pPr>
+        <w:t>pozici nalezeného podřetězce</w:t>
+      </w:r>
+      <w:r>
+        <w:rPr>
+          <w:lang w:val="cs-CZ"/>
+        </w:rPr>
+        <w:t xml:space="preserve"> (i</w:t>
+      </w:r>
+      <w:r>
+        <w:rPr>
+          <w:lang w:val="cs-CZ"/>
+        </w:rPr>
+        <w:t>ndexováno od 1)</w:t>
+      </w:r>
+      <w:r>
+        <w:rPr>
+          <w:lang w:val="cs-CZ"/>
+        </w:rPr>
+        <w:t xml:space="preserve">. </w:t>
+      </w:r>
+    </w:p>
+    <w:p>
+      <w:pPr>
+        <w:ind w:firstLine="709"/>
         <w:rPr>
           <w:lang w:val="cs-CZ"/>
         </w:rPr>
@@ -5126,8 +4970,8 @@
           <w:lang w:val="cs-CZ"/>
         </w:rPr>
       </w:pPr>
-      <w:bookmarkStart w:id="32" w:name="_Toc405189381"/>
-      <w:bookmarkStart w:id="33" w:name="_Toc406166931"/>
+      <w:bookmarkStart w:id="34" w:name="_Toc405189381"/>
+      <w:bookmarkStart w:id="35" w:name="_Toc406335255"/>
       <w:r>
         <w:rPr>
           <w:lang w:val="cs-CZ"/>
@@ -5152,12 +4996,16 @@
         </w:rPr>
         <w:t>Testování</w:t>
       </w:r>
-      <w:bookmarkEnd w:id="32"/>
-      <w:bookmarkEnd w:id="33"/>
+      <w:bookmarkEnd w:id="34"/>
+      <w:bookmarkEnd w:id="35"/>
     </w:p>
     <w:p>
       <w:pPr>
         <w:pStyle w:val="Odstavecseseznamem"/>
+        <w:numPr>
+          <w:ilvl w:val="0"/>
+          <w:numId w:val="4"/>
+        </w:numPr>
         <w:rPr>
           <w:lang w:val="cs-CZ"/>
         </w:rPr>
@@ -5176,7 +5024,7 @@
           <w:lang w:val="cs-CZ"/>
         </w:rPr>
       </w:pPr>
-      <w:bookmarkStart w:id="34" w:name="_Toc406166932"/>
+      <w:bookmarkStart w:id="36" w:name="_Toc406335256"/>
       <w:r>
         <w:rPr>
           <w:lang w:val="cs-CZ"/>
@@ -5213,7 +5061,7 @@
         </w:rPr>
         <w:t>týmu</w:t>
       </w:r>
-      <w:bookmarkEnd w:id="34"/>
+      <w:bookmarkEnd w:id="36"/>
     </w:p>
     <w:p>
       <w:pPr>
@@ -5231,6 +5079,10 @@
     <w:p>
       <w:pPr>
         <w:pStyle w:val="Odstavecseseznamem"/>
+        <w:numPr>
+          <w:ilvl w:val="0"/>
+          <w:numId w:val="4"/>
+        </w:numPr>
         <w:rPr>
           <w:lang w:val="cs-CZ"/>
         </w:rPr>
@@ -5245,6 +5097,10 @@
     <w:p>
       <w:pPr>
         <w:pStyle w:val="Odstavecseseznamem"/>
+        <w:numPr>
+          <w:ilvl w:val="0"/>
+          <w:numId w:val="4"/>
+        </w:numPr>
         <w:rPr>
           <w:lang w:val="cs-CZ"/>
         </w:rPr>
@@ -5273,6 +5129,10 @@
     <w:p>
       <w:pPr>
         <w:pStyle w:val="Odstavecseseznamem"/>
+        <w:numPr>
+          <w:ilvl w:val="0"/>
+          <w:numId w:val="4"/>
+        </w:numPr>
         <w:rPr>
           <w:lang w:val="cs-CZ"/>
         </w:rPr>
@@ -5309,28 +5169,46 @@
     <w:p>
       <w:pPr>
         <w:pStyle w:val="Odstavecseseznamem"/>
-        <w:rPr>
-          <w:lang w:val="cs-CZ"/>
-        </w:rPr>
-      </w:pPr>
-      <w:r>
-        <w:rPr>
-          <w:lang w:val="cs-CZ"/>
-        </w:rPr>
-        <w:t>Jakub Jochlík – lexikální analýza</w:t>
-      </w:r>
-    </w:p>
-    <w:p>
-      <w:pPr>
-        <w:rPr>
-          <w:lang w:val="cs-CZ"/>
-        </w:rPr>
-      </w:pPr>
-      <w:r>
-        <w:rPr>
-          <w:lang w:val="cs-CZ"/>
-        </w:rPr>
-        <w:lastRenderedPageBreak/>
+        <w:numPr>
+          <w:ilvl w:val="0"/>
+          <w:numId w:val="4"/>
+        </w:numPr>
+        <w:rPr>
+          <w:lang w:val="cs-CZ"/>
+        </w:rPr>
+      </w:pPr>
+      <w:r>
+        <w:rPr>
+          <w:lang w:val="cs-CZ"/>
+        </w:rPr>
+        <w:t xml:space="preserve">Jakub </w:t>
+      </w:r>
+      <w:proofErr w:type="spellStart"/>
+      <w:r>
+        <w:rPr>
+          <w:lang w:val="cs-CZ"/>
+        </w:rPr>
+        <w:t>Jochlík</w:t>
+      </w:r>
+      <w:proofErr w:type="spellEnd"/>
+      <w:r>
+        <w:rPr>
+          <w:lang w:val="cs-CZ"/>
+        </w:rPr>
+        <w:t xml:space="preserve"> – lexikální analýza</w:t>
+      </w:r>
+    </w:p>
+    <w:p>
+      <w:pPr>
+        <w:ind w:firstLine="709"/>
+        <w:rPr>
+          <w:lang w:val="cs-CZ"/>
+        </w:rPr>
+      </w:pPr>
+      <w:r>
+        <w:rPr>
+          <w:lang w:val="cs-CZ"/>
+        </w:rPr>
         <w:t xml:space="preserve">Doplňkové záležitosti se rozdělily dle potřeby a aktuálního vytížení členů týmu. Na vše přitom dohlížel náš </w:t>
       </w:r>
       <w:proofErr w:type="gramStart"/>
@@ -5367,30 +5245,17 @@
         <w:t>celek.</w:t>
       </w:r>
       <w:proofErr w:type="gramEnd"/>
-    </w:p>
-    <w:p>
-      <w:pPr>
-        <w:rPr>
-          <w:lang w:val="cs-CZ"/>
-        </w:rPr>
-      </w:pPr>
-      <w:r>
-        <w:rPr>
-          <w:lang w:val="cs-CZ"/>
-        </w:rPr>
-        <w:t>Rozdělení práce v našem týmu bylo z počátku chaotické, lépe řečeno žádné. Každý se snažil především samostudiem přijít na to, jak to vlastně celé má fungovat a kde začít. Když se čas k</w:t>
-      </w:r>
-      <w:r>
-        <w:rPr>
-          <w:lang w:val="cs-CZ"/>
-        </w:rPr>
-        <w:t xml:space="preserve">rátil, bylo nutné už určit, kdo co udělá a začít poctivě pracovat. </w:t>
-      </w:r>
-      <w:r>
-        <w:rPr>
-          <w:lang w:val="cs-CZ"/>
-        </w:rPr>
-        <w:t xml:space="preserve">Začali jsme se méně scházet a plánovat a více programovat. Ke sdílení kódu </w:t>
+      <w:r>
+        <w:rPr>
+          <w:lang w:val="cs-CZ"/>
+        </w:rPr>
+        <w:t xml:space="preserve"> </w:t>
+      </w:r>
+      <w:r>
+        <w:rPr>
+          <w:lang w:val="cs-CZ"/>
+        </w:rPr>
+        <w:t xml:space="preserve">Ke sdílení kódu </w:t>
       </w:r>
       <w:r>
         <w:rPr>
@@ -5415,26 +5280,13 @@
     </w:p>
     <w:p>
       <w:pPr>
-        <w:rPr>
-          <w:lang w:val="cs-CZ"/>
-        </w:rPr>
-      </w:pPr>
-      <w:r>
-        <w:rPr>
-          <w:lang w:val="cs-CZ"/>
-        </w:rPr>
-        <w:br w:type="page"/>
-      </w:r>
-    </w:p>
-    <w:p>
-      <w:pPr>
         <w:pStyle w:val="Nadpis1"/>
         <w:rPr>
           <w:lang w:val="cs-CZ"/>
         </w:rPr>
       </w:pPr>
-      <w:bookmarkStart w:id="35" w:name="_Toc405189385"/>
-      <w:bookmarkStart w:id="36" w:name="_Toc406166933"/>
+      <w:bookmarkStart w:id="37" w:name="_Toc406335257"/>
+      <w:bookmarkStart w:id="38" w:name="_Toc405189385"/>
       <w:r>
         <w:rPr>
           <w:lang w:val="cs-CZ"/>
@@ -5455,6 +5307,7 @@
         </w:rPr>
         <w:t>U</w:t>
       </w:r>
+      <w:bookmarkEnd w:id="37"/>
     </w:p>
     <w:p>
       <w:pPr>
@@ -5493,32 +5346,16 @@
     </w:p>
     <w:p>
       <w:pPr>
-        <w:rPr>
-          <w:rFonts w:asciiTheme="majorHAnsi" w:eastAsiaTheme="majorEastAsia" w:hAnsiTheme="majorHAnsi" w:cstheme="majorBidi"/>
-          <w:color w:val="365F91" w:themeColor="accent1" w:themeShade="BF"/>
-          <w:szCs w:val="28"/>
-          <w:lang w:val="cs-CZ"/>
-        </w:rPr>
-      </w:pPr>
-      <w:r>
-        <w:rPr>
-          <w:lang w:val="cs-CZ"/>
-        </w:rPr>
-        <w:br w:type="page"/>
-      </w:r>
-    </w:p>
-    <w:p>
-      <w:pPr>
         <w:pStyle w:val="Nadpis1"/>
         <w:rPr>
           <w:lang w:val="cs-CZ"/>
         </w:rPr>
       </w:pPr>
-      <w:r>
-        <w:rPr>
-          <w:lang w:val="cs-CZ"/>
-        </w:rPr>
-        <w:lastRenderedPageBreak/>
+      <w:bookmarkStart w:id="39" w:name="_Toc406335258"/>
+      <w:r>
+        <w:rPr>
+          <w:lang w:val="cs-CZ"/>
+        </w:rPr>
         <w:t>5</w:t>
       </w:r>
       <w:r>
@@ -5533,8 +5370,8 @@
         </w:rPr>
         <w:t>ZÁVĚR</w:t>
       </w:r>
-      <w:bookmarkEnd w:id="35"/>
-      <w:bookmarkEnd w:id="36"/>
+      <w:bookmarkEnd w:id="38"/>
+      <w:bookmarkEnd w:id="39"/>
     </w:p>
     <w:p>
       <w:pPr>
@@ -5703,30 +5540,18 @@
         </w:rPr>
         <w:t>bla</w:t>
       </w:r>
+      <w:bookmarkStart w:id="40" w:name="_Toc406335263"/>
       <w:proofErr w:type="spellEnd"/>
-      <w:r>
-        <w:rPr>
-          <w:lang w:val="cs-CZ"/>
-        </w:rPr>
-        <w:br w:type="page"/>
-      </w:r>
-    </w:p>
-    <w:p>
-      <w:pPr>
-        <w:rPr>
-          <w:lang w:val="cs-CZ"/>
-        </w:rPr>
-      </w:pPr>
     </w:p>
     <w:p>
       <w:pPr>
         <w:pStyle w:val="Nadpis1"/>
         <w:rPr>
-          <w:lang w:val="cs-CZ"/>
-        </w:rPr>
-      </w:pPr>
-      <w:bookmarkStart w:id="37" w:name="_Toc405189386"/>
-      <w:bookmarkStart w:id="38" w:name="_Toc406166934"/>
+          <w:color w:val="244061" w:themeColor="accent1" w:themeShade="80"/>
+          <w:szCs w:val="26"/>
+          <w:lang w:val="cs-CZ"/>
+        </w:rPr>
+      </w:pPr>
       <w:r>
         <w:rPr>
           <w:lang w:val="cs-CZ"/>
@@ -5743,171 +5568,15 @@
         <w:rPr>
           <w:lang w:val="cs-CZ"/>
         </w:rPr>
-        <w:t>PŘÍLOHY</w:t>
-      </w:r>
-      <w:bookmarkEnd w:id="37"/>
-      <w:bookmarkEnd w:id="38"/>
-    </w:p>
-    <w:p>
-      <w:pPr>
-        <w:rPr>
-          <w:lang w:val="cs-CZ"/>
-        </w:rPr>
-      </w:pPr>
-      <w:r>
-        <w:rPr>
-          <w:lang w:val="cs-CZ"/>
-        </w:rPr>
-        <w:t>- buď jako přílohy, nebo rovnou do textu, to je asi jedno, rozmyslet ;)</w:t>
-      </w:r>
-    </w:p>
-    <w:p>
-      <w:pPr>
-        <w:pStyle w:val="Nadpis2"/>
-        <w:rPr>
-          <w:lang w:val="cs-CZ"/>
-        </w:rPr>
-      </w:pPr>
-      <w:bookmarkStart w:id="39" w:name="_Toc405189387"/>
-      <w:bookmarkStart w:id="40" w:name="_Toc406166935"/>
-      <w:r>
-        <w:rPr>
-          <w:lang w:val="cs-CZ"/>
-        </w:rPr>
-        <w:t>6</w:t>
-      </w:r>
-      <w:r>
-        <w:rPr>
-          <w:lang w:val="cs-CZ"/>
-        </w:rPr>
-        <w:t>.1</w:t>
-      </w:r>
-      <w:r>
-        <w:rPr>
-          <w:lang w:val="cs-CZ"/>
-        </w:rPr>
-        <w:tab/>
-      </w:r>
-      <w:r>
-        <w:rPr>
-          <w:lang w:val="cs-CZ"/>
-        </w:rPr>
-        <w:t>Konečný automat</w:t>
-      </w:r>
-      <w:bookmarkEnd w:id="39"/>
+        <w:t>LI</w:t>
+      </w:r>
+      <w:r>
+        <w:rPr>
+          <w:lang w:val="cs-CZ"/>
+        </w:rPr>
+        <w:t>TERATURA</w:t>
+      </w:r>
       <w:bookmarkEnd w:id="40"/>
-    </w:p>
-    <w:p>
-      <w:pPr>
-        <w:pStyle w:val="Nadpis2"/>
-        <w:rPr>
-          <w:lang w:val="cs-CZ"/>
-        </w:rPr>
-      </w:pPr>
-      <w:bookmarkStart w:id="41" w:name="_Toc405189388"/>
-      <w:bookmarkStart w:id="42" w:name="_Toc406166936"/>
-      <w:r>
-        <w:rPr>
-          <w:lang w:val="cs-CZ"/>
-        </w:rPr>
-        <w:t>6</w:t>
-      </w:r>
-      <w:r>
-        <w:rPr>
-          <w:lang w:val="cs-CZ"/>
-        </w:rPr>
-        <w:t>.2</w:t>
-      </w:r>
-      <w:r>
-        <w:rPr>
-          <w:lang w:val="cs-CZ"/>
-        </w:rPr>
-        <w:tab/>
-      </w:r>
-      <w:r>
-        <w:rPr>
-          <w:lang w:val="cs-CZ"/>
-        </w:rPr>
-        <w:t>Pravidla LL gramatiky</w:t>
-      </w:r>
-      <w:bookmarkEnd w:id="41"/>
-      <w:bookmarkEnd w:id="42"/>
-    </w:p>
-    <w:p>
-      <w:pPr>
-        <w:pStyle w:val="Nadpis2"/>
-        <w:rPr>
-          <w:lang w:val="cs-CZ"/>
-        </w:rPr>
-      </w:pPr>
-      <w:bookmarkStart w:id="43" w:name="_Toc405189389"/>
-      <w:bookmarkStart w:id="44" w:name="_Toc406166937"/>
-      <w:r>
-        <w:rPr>
-          <w:lang w:val="cs-CZ"/>
-        </w:rPr>
-        <w:t>6</w:t>
-      </w:r>
-      <w:r>
-        <w:rPr>
-          <w:lang w:val="cs-CZ"/>
-        </w:rPr>
-        <w:t>.3</w:t>
-      </w:r>
-      <w:r>
-        <w:rPr>
-          <w:lang w:val="cs-CZ"/>
-        </w:rPr>
-        <w:tab/>
-      </w:r>
-      <w:r>
-        <w:rPr>
-          <w:lang w:val="cs-CZ"/>
-        </w:rPr>
-        <w:t>Precedenční tabulka</w:t>
-      </w:r>
-      <w:bookmarkEnd w:id="43"/>
-      <w:bookmarkEnd w:id="44"/>
-    </w:p>
-    <w:p>
-      <w:pPr>
-        <w:rPr>
-          <w:rFonts w:asciiTheme="majorHAnsi" w:eastAsiaTheme="majorEastAsia" w:hAnsiTheme="majorHAnsi" w:cstheme="majorBidi"/>
-          <w:color w:val="244061" w:themeColor="accent1" w:themeShade="80"/>
-          <w:sz w:val="28"/>
-          <w:szCs w:val="26"/>
-          <w:lang w:val="cs-CZ"/>
-        </w:rPr>
-      </w:pPr>
-      <w:r>
-        <w:rPr>
-          <w:lang w:val="cs-CZ"/>
-        </w:rPr>
-        <w:br w:type="page"/>
-      </w:r>
-    </w:p>
-    <w:p>
-      <w:pPr>
-        <w:pStyle w:val="Nadpis1"/>
-        <w:rPr>
-          <w:lang w:val="cs-CZ"/>
-        </w:rPr>
-      </w:pPr>
-      <w:bookmarkStart w:id="45" w:name="_Toc406166938"/>
-      <w:r>
-        <w:rPr>
-          <w:lang w:val="cs-CZ"/>
-        </w:rPr>
-        <w:lastRenderedPageBreak/>
-        <w:t>LI</w:t>
-      </w:r>
-      <w:r>
-        <w:rPr>
-          <w:lang w:val="cs-CZ"/>
-        </w:rPr>
-        <w:t>TERATURA</w:t>
-      </w:r>
-      <w:bookmarkEnd w:id="45"/>
     </w:p>
     <w:p>
       <w:pPr>
@@ -5977,6 +5646,7 @@
       <w:p>
         <w:pPr>
           <w:pStyle w:val="Zpat"/>
+          <w:jc w:val="center"/>
         </w:pPr>
         <w:r>
           <w:pict>
@@ -5995,13 +5665,14 @@
       <w:p>
         <w:pPr>
           <w:pStyle w:val="Zpat"/>
+          <w:jc w:val="center"/>
         </w:pPr>
         <w:fldSimple w:instr=" PAGE    \* MERGEFORMAT ">
           <w:r>
             <w:rPr>
               <w:noProof/>
             </w:rPr>
-            <w:t>7</w:t>
+            <w:t>2</w:t>
           </w:r>
         </w:fldSimple>
       </w:p>
@@ -6039,7 +5710,7 @@
   <w:abstractNum w:abstractNumId="0">
     <w:nsid w:val="249C23E3"/>
     <w:multiLevelType w:val="hybridMultilevel"/>
-    <w:tmpl w:val="DFB26C38"/>
+    <w:tmpl w:val="1E94724C"/>
     <w:lvl w:ilvl="0" w:tplc="BD18D632">
       <w:start w:val="11"/>
       <w:numFmt w:val="bullet"/>
@@ -6374,6 +6045,231 @@
     </w:lvl>
   </w:abstractNum>
   <w:abstractNum w:abstractNumId="3">
+    <w:nsid w:val="4C6464D5"/>
+    <w:multiLevelType w:val="hybridMultilevel"/>
+    <w:tmpl w:val="B338DAB2"/>
+    <w:lvl w:ilvl="0" w:tplc="15861DB2">
+      <w:numFmt w:val="bullet"/>
+      <w:lvlText w:val="-"/>
+      <w:lvlJc w:val="left"/>
+      <w:pPr>
+        <w:ind w:left="720" w:hanging="360"/>
+      </w:pPr>
+      <w:rPr>
+        <w:rFonts w:ascii="Calibri" w:eastAsiaTheme="minorHAnsi" w:hAnsi="Calibri" w:cstheme="minorBidi" w:hint="default"/>
+        <w:b/>
+      </w:rPr>
+    </w:lvl>
+    <w:lvl w:ilvl="1" w:tplc="04050003" w:tentative="1">
+      <w:start w:val="1"/>
+      <w:numFmt w:val="bullet"/>
+      <w:lvlText w:val="o"/>
+      <w:lvlJc w:val="left"/>
+      <w:pPr>
+        <w:ind w:left="1440" w:hanging="360"/>
+      </w:pPr>
+      <w:rPr>
+        <w:rFonts w:ascii="Courier New" w:hAnsi="Courier New" w:cs="Courier New" w:hint="default"/>
+      </w:rPr>
+    </w:lvl>
+    <w:lvl w:ilvl="2" w:tplc="04050005" w:tentative="1">
+      <w:start w:val="1"/>
+      <w:numFmt w:val="bullet"/>
+      <w:lvlText w:val=""/>
+      <w:lvlJc w:val="left"/>
+      <w:pPr>
+        <w:ind w:left="2160" w:hanging="360"/>
+      </w:pPr>
+      <w:rPr>
+        <w:rFonts w:ascii="Wingdings" w:hAnsi="Wingdings" w:hint="default"/>
+      </w:rPr>
+    </w:lvl>
+    <w:lvl w:ilvl="3" w:tplc="04050001" w:tentative="1">
+      <w:start w:val="1"/>
+      <w:numFmt w:val="bullet"/>
+      <w:lvlText w:val=""/>
+      <w:lvlJc w:val="left"/>
+      <w:pPr>
+        <w:ind w:left="2880" w:hanging="360"/>
+      </w:pPr>
+      <w:rPr>
+        <w:rFonts w:ascii="Symbol" w:hAnsi="Symbol" w:hint="default"/>
+      </w:rPr>
+    </w:lvl>
+    <w:lvl w:ilvl="4" w:tplc="04050003" w:tentative="1">
+      <w:start w:val="1"/>
+      <w:numFmt w:val="bullet"/>
+      <w:lvlText w:val="o"/>
+      <w:lvlJc w:val="left"/>
+      <w:pPr>
+        <w:ind w:left="3600" w:hanging="360"/>
+      </w:pPr>
+      <w:rPr>
+        <w:rFonts w:ascii="Courier New" w:hAnsi="Courier New" w:cs="Courier New" w:hint="default"/>
+      </w:rPr>
+    </w:lvl>
+    <w:lvl w:ilvl="5" w:tplc="04050005" w:tentative="1">
+      <w:start w:val="1"/>
+      <w:numFmt w:val="bullet"/>
+      <w:lvlText w:val=""/>
+      <w:lvlJc w:val="left"/>
+      <w:pPr>
+        <w:ind w:left="4320" w:hanging="360"/>
+      </w:pPr>
+      <w:rPr>
+        <w:rFonts w:ascii="Wingdings" w:hAnsi="Wingdings" w:hint="default"/>
+      </w:rPr>
+    </w:lvl>
+    <w:lvl w:ilvl="6" w:tplc="04050001" w:tentative="1">
+      <w:start w:val="1"/>
+      <w:numFmt w:val="bullet"/>
+      <w:lvlText w:val=""/>
+      <w:lvlJc w:val="left"/>
+      <w:pPr>
+        <w:ind w:left="5040" w:hanging="360"/>
+      </w:pPr>
+      <w:rPr>
+        <w:rFonts w:ascii="Symbol" w:hAnsi="Symbol" w:hint="default"/>
+      </w:rPr>
+    </w:lvl>
+    <w:lvl w:ilvl="7" w:tplc="04050003" w:tentative="1">
+      <w:start w:val="1"/>
+      <w:numFmt w:val="bullet"/>
+      <w:lvlText w:val="o"/>
+      <w:lvlJc w:val="left"/>
+      <w:pPr>
+        <w:ind w:left="5760" w:hanging="360"/>
+      </w:pPr>
+      <w:rPr>
+        <w:rFonts w:ascii="Courier New" w:hAnsi="Courier New" w:cs="Courier New" w:hint="default"/>
+      </w:rPr>
+    </w:lvl>
+    <w:lvl w:ilvl="8" w:tplc="04050005" w:tentative="1">
+      <w:start w:val="1"/>
+      <w:numFmt w:val="bullet"/>
+      <w:lvlText w:val=""/>
+      <w:lvlJc w:val="left"/>
+      <w:pPr>
+        <w:ind w:left="6480" w:hanging="360"/>
+      </w:pPr>
+      <w:rPr>
+        <w:rFonts w:ascii="Wingdings" w:hAnsi="Wingdings" w:hint="default"/>
+      </w:rPr>
+    </w:lvl>
+  </w:abstractNum>
+  <w:abstractNum w:abstractNumId="4">
+    <w:nsid w:val="565D68ED"/>
+    <w:multiLevelType w:val="hybridMultilevel"/>
+    <w:tmpl w:val="2F9AA264"/>
+    <w:lvl w:ilvl="0" w:tplc="0F86CB06">
+      <w:numFmt w:val="bullet"/>
+      <w:lvlText w:val="-"/>
+      <w:lvlJc w:val="left"/>
+      <w:pPr>
+        <w:ind w:left="720" w:hanging="360"/>
+      </w:pPr>
+      <w:rPr>
+        <w:rFonts w:ascii="Calibri" w:eastAsiaTheme="minorHAnsi" w:hAnsi="Calibri" w:cstheme="minorBidi" w:hint="default"/>
+      </w:rPr>
+    </w:lvl>
+    <w:lvl w:ilvl="1" w:tplc="04050003" w:tentative="1">
+      <w:start w:val="1"/>
+      <w:numFmt w:val="bullet"/>
+      <w:lvlText w:val="o"/>
+      <w:lvlJc w:val="left"/>
+      <w:pPr>
+        <w:ind w:left="1440" w:hanging="360"/>
+      </w:pPr>
+      <w:rPr>
+        <w:rFonts w:ascii="Courier New" w:hAnsi="Courier New" w:cs="Courier New" w:hint="default"/>
+      </w:rPr>
+    </w:lvl>
+    <w:lvl w:ilvl="2" w:tplc="04050005" w:tentative="1">
+      <w:start w:val="1"/>
+      <w:numFmt w:val="bullet"/>
+      <w:lvlText w:val=""/>
+      <w:lvlJc w:val="left"/>
+      <w:pPr>
+        <w:ind w:left="2160" w:hanging="360"/>
+      </w:pPr>
+      <w:rPr>
+        <w:rFonts w:ascii="Wingdings" w:hAnsi="Wingdings" w:hint="default"/>
+      </w:rPr>
+    </w:lvl>
+    <w:lvl w:ilvl="3" w:tplc="04050001" w:tentative="1">
+      <w:start w:val="1"/>
+      <w:numFmt w:val="bullet"/>
+      <w:lvlText w:val=""/>
+      <w:lvlJc w:val="left"/>
+      <w:pPr>
+        <w:ind w:left="2880" w:hanging="360"/>
+      </w:pPr>
+      <w:rPr>
+        <w:rFonts w:ascii="Symbol" w:hAnsi="Symbol" w:hint="default"/>
+      </w:rPr>
+    </w:lvl>
+    <w:lvl w:ilvl="4" w:tplc="04050003" w:tentative="1">
+      <w:start w:val="1"/>
+      <w:numFmt w:val="bullet"/>
+      <w:lvlText w:val="o"/>
+      <w:lvlJc w:val="left"/>
+      <w:pPr>
+        <w:ind w:left="3600" w:hanging="360"/>
+      </w:pPr>
+      <w:rPr>
+        <w:rFonts w:ascii="Courier New" w:hAnsi="Courier New" w:cs="Courier New" w:hint="default"/>
+      </w:rPr>
+    </w:lvl>
+    <w:lvl w:ilvl="5" w:tplc="04050005" w:tentative="1">
+      <w:start w:val="1"/>
+      <w:numFmt w:val="bullet"/>
+      <w:lvlText w:val=""/>
+      <w:lvlJc w:val="left"/>
+      <w:pPr>
+        <w:ind w:left="4320" w:hanging="360"/>
+      </w:pPr>
+      <w:rPr>
+        <w:rFonts w:ascii="Wingdings" w:hAnsi="Wingdings" w:hint="default"/>
+      </w:rPr>
+    </w:lvl>
+    <w:lvl w:ilvl="6" w:tplc="04050001" w:tentative="1">
+      <w:start w:val="1"/>
+      <w:numFmt w:val="bullet"/>
+      <w:lvlText w:val=""/>
+      <w:lvlJc w:val="left"/>
+      <w:pPr>
+        <w:ind w:left="5040" w:hanging="360"/>
+      </w:pPr>
+      <w:rPr>
+        <w:rFonts w:ascii="Symbol" w:hAnsi="Symbol" w:hint="default"/>
+      </w:rPr>
+    </w:lvl>
+    <w:lvl w:ilvl="7" w:tplc="04050003" w:tentative="1">
+      <w:start w:val="1"/>
+      <w:numFmt w:val="bullet"/>
+      <w:lvlText w:val="o"/>
+      <w:lvlJc w:val="left"/>
+      <w:pPr>
+        <w:ind w:left="5760" w:hanging="360"/>
+      </w:pPr>
+      <w:rPr>
+        <w:rFonts w:ascii="Courier New" w:hAnsi="Courier New" w:cs="Courier New" w:hint="default"/>
+      </w:rPr>
+    </w:lvl>
+    <w:lvl w:ilvl="8" w:tplc="04050005" w:tentative="1">
+      <w:start w:val="1"/>
+      <w:numFmt w:val="bullet"/>
+      <w:lvlText w:val=""/>
+      <w:lvlJc w:val="left"/>
+      <w:pPr>
+        <w:ind w:left="6480" w:hanging="360"/>
+      </w:pPr>
+      <w:rPr>
+        <w:rFonts w:ascii="Wingdings" w:hAnsi="Wingdings" w:hint="default"/>
+      </w:rPr>
+    </w:lvl>
+  </w:abstractNum>
+  <w:abstractNum w:abstractNumId="5">
     <w:nsid w:val="683F0C1E"/>
     <w:multiLevelType w:val="hybridMultilevel"/>
     <w:tmpl w:val="0D2256A8"/>
@@ -6493,10 +6389,16 @@
     <w:abstractNumId w:val="2"/>
   </w:num>
   <w:num w:numId="3">
-    <w:abstractNumId w:val="3"/>
+    <w:abstractNumId w:val="5"/>
   </w:num>
   <w:num w:numId="4">
     <w:abstractNumId w:val="0"/>
+  </w:num>
+  <w:num w:numId="5">
+    <w:abstractNumId w:val="3"/>
+  </w:num>
+  <w:num w:numId="6">
+    <w:abstractNumId w:val="4"/>
   </w:num>
 </w:numbering>
 </file>
@@ -7362,7 +7264,7 @@
 </file>
 
 <file path=customXml/itemProps2.xml><?xml version="1.0" encoding="utf-8"?>
-<ds:datastoreItem xmlns:ds="http://schemas.openxmlformats.org/officeDocument/2006/customXml" ds:itemID="{C54B0EC0-5E66-48E2-B1BA-5A90B6A86DDE}">
+<ds:datastoreItem xmlns:ds="http://schemas.openxmlformats.org/officeDocument/2006/customXml" ds:itemID="{5B185AD2-AC40-4393-B2D1-1DEABAF204EF}">
   <ds:schemaRefs>
     <ds:schemaRef ds:uri="http://schemas.openxmlformats.org/officeDocument/2006/bibliography"/>
   </ds:schemaRefs>

</xml_diff>